<commit_message>
change color bottons & add alert contacts
</commit_message>
<xml_diff>
--- a/assets/cv/eng/Frontend Developer - Bespalko Sergey.docx
+++ b/assets/cv/eng/Frontend Developer - Bespalko Sergey.docx
@@ -306,7 +306,7 @@
       <w:r>
         <w:rPr/>
         <w:pict>
-          <v:group style="position:absolute;margin-left:36.236980pt;margin-top:21.909876pt;width:17.3pt;height:17.3pt;mso-position-horizontal-relative:page;mso-position-vertical-relative:paragraph;z-index:-15819264" coordorigin="725,438" coordsize="346,346">
+          <v:group style="position:absolute;margin-left:36.236980pt;margin-top:21.909876pt;width:17.3pt;height:17.3pt;mso-position-horizontal-relative:page;mso-position-vertical-relative:paragraph;z-index:-251836416" coordorigin="725,438" coordsize="346,346">
             <v:shape style="position:absolute;left:724;top:438;width:346;height:346" type="#_x0000_t75" stroked="false">
               <v:imagedata r:id="rId8" o:title=""/>
             </v:shape>
@@ -412,7 +412,7 @@
           <w:color w:val="2B3D4F"/>
           <w:w w:val="125"/>
         </w:rPr>
-        <w:t>Seeking to become Angular Developer.</w:t>
+        <w:t>Seeking to become Frontend Developer.</w:t>
       </w:r>
     </w:p>
     <w:p>
@@ -424,7 +424,7 @@
       <w:r>
         <w:rPr/>
         <w:pict>
-          <v:group style="position:absolute;margin-left:.022042pt;margin-top:-200.388153pt;width:595.5pt;height:178.2pt;mso-position-horizontal-relative:page;mso-position-vertical-relative:paragraph;z-index:15729152" coordorigin="0,-4008" coordsize="11910,3564">
+          <v:group style="position:absolute;margin-left:.022042pt;margin-top:-200.388153pt;width:595.5pt;height:178.2pt;mso-position-horizontal-relative:page;mso-position-vertical-relative:paragraph;z-index:251659264" coordorigin="0,-4008" coordsize="11910,3564">
             <v:rect style="position:absolute;left:0;top:-4008;width:11910;height:3564" filled="true" fillcolor="#33495d" stroked="false">
               <v:fill type="solid"/>
             </v:rect>
@@ -532,12 +532,12 @@
       <w:r>
         <w:rPr/>
         <w:pict>
-          <v:group style="position:absolute;margin-left:254.81958pt;margin-top:-12.199076pt;width:11.85pt;height:646.4pt;mso-position-horizontal-relative:page;mso-position-vertical-relative:paragraph;z-index:15729664" coordorigin="5096,-244" coordsize="237,12928">
-            <v:shape style="position:absolute;left:5096;top:-244;width:128;height:12928" coordorigin="5096,-244" coordsize="128,12928" path="m5224,-244l5096,-244,5096,6130,5096,6310,5096,12683,5224,12683,5224,6310,5224,6130,5224,-244xe" filled="true" fillcolor="#009dd9" stroked="false">
+          <v:group style="position:absolute;margin-left:254.81958pt;margin-top:-12.199076pt;width:11.85pt;height:646.4pt;mso-position-horizontal-relative:page;mso-position-vertical-relative:paragraph;z-index:251660288" coordorigin="5096,-244" coordsize="237,12928">
+            <v:shape style="position:absolute;left:5160;top:-244;width:2;height:12928" coordorigin="5160,-244" coordsize="0,12928" path="m5160,-244l5160,6130m5160,6130l5160,12683e" filled="false" stroked="true" strokeweight="6.36827pt" strokecolor="#009dd9">
               <v:path arrowok="t"/>
-              <v:fill type="solid"/>
+              <v:stroke dashstyle="solid"/>
             </v:shape>
-            <v:shape style="position:absolute;left:5257;top:7654;width:76;height:3561" coordorigin="5257,7654" coordsize="76,3561" path="m5317,9902l5316,9898,5313,9891,5311,9888,5306,9882,5302,9880,5295,9877,5291,9876,5283,9876,5279,9877,5272,9880,5269,9882,5263,9888,5261,9891,5258,9898,5257,9902,5257,9910,5258,9914,5261,9921,5263,9924,5269,9930,5272,9932,5279,9935,5283,9936,5291,9936,5295,9935,5302,9932,5306,9930,5311,9924,5313,9921,5316,9914,5317,9910,5317,9902xm5317,9122l5316,9118,5313,9110,5311,9107,5306,9101,5302,9099,5295,9096,5291,9095,5283,9095,5279,9096,5272,9099,5269,9101,5263,9107,5261,9110,5258,9118,5257,9122,5257,9129,5258,9133,5261,9141,5263,9144,5269,9150,5272,9152,5279,9155,5283,9156,5291,9156,5295,9155,5302,9152,5306,9150,5311,9144,5313,9141,5316,9133,5317,9129,5317,9122xm5317,8197l5316,8193,5313,8186,5311,8182,5306,8177,5302,8175,5295,8171,5291,8171,5283,8171,5279,8171,5272,8175,5269,8177,5263,8182,5261,8186,5258,8193,5257,8197,5257,8205,5258,8209,5261,8216,5263,8219,5269,8225,5272,8227,5279,8230,5283,8231,5291,8231,5295,8230,5302,8227,5306,8225,5311,8219,5313,8216,5316,8209,5317,8205,5317,8197xm5331,7680l5330,7676,5327,7669,5325,7666,5319,7660,5316,7658,5309,7655,5305,7654,5297,7654,5293,7655,5286,7658,5282,7660,5277,7666,5275,7669,5272,7676,5271,7680,5271,7688,5272,7692,5275,7699,5277,7703,5282,7708,5286,7711,5293,7714,5297,7714,5305,7714,5309,7714,5316,7711,5319,7708,5325,7703,5327,7699,5330,7692,5331,7688,5331,7680xm5333,11181l5332,11177,5329,11170,5327,11167,5321,11161,5318,11159,5310,11156,5307,11155,5299,11155,5295,11156,5287,11159,5284,11161,5279,11167,5276,11170,5273,11177,5273,11181,5273,11189,5273,11193,5276,11200,5279,11203,5284,11209,5287,11211,5295,11214,5299,11215,5307,11215,5310,11214,5318,11211,5321,11209,5327,11203,5329,11200,5332,11193,5333,11189,5333,11181xm5333,10424l5332,10421,5329,10413,5327,10410,5321,10404,5318,10402,5310,10399,5307,10398,5299,10398,5295,10399,5287,10402,5284,10404,5279,10410,5276,10413,5273,10421,5273,10424,5273,10432,5273,10436,5276,10444,5279,10447,5284,10452,5287,10455,5295,10458,5299,10458,5307,10458,5310,10458,5318,10455,5321,10452,5327,10447,5329,10444,5332,10436,5333,10432,5333,10424xe" filled="true" fillcolor="#2b3d4f" stroked="false">
+            <v:shape style="position:absolute;left:5257;top:8254;width:76;height:3561" coordorigin="5257,8255" coordsize="76,3561" path="m5317,10503l5316,10499,5313,10491,5311,10488,5306,10482,5302,10480,5295,10477,5291,10477,5283,10477,5279,10477,5272,10480,5269,10482,5263,10488,5261,10491,5258,10499,5257,10503,5257,10511,5258,10514,5261,10522,5263,10525,5269,10531,5272,10533,5279,10536,5283,10537,5291,10537,5295,10536,5302,10533,5306,10531,5311,10525,5313,10522,5316,10514,5317,10511,5317,10503m5317,9722l5316,9718,5313,9711,5311,9708,5306,9702,5302,9700,5295,9697,5291,9696,5283,9696,5279,9697,5272,9700,5269,9702,5263,9708,5261,9711,5258,9718,5257,9722,5257,9730,5258,9734,5261,9741,5263,9744,5269,9750,5272,9752,5279,9755,5283,9756,5291,9756,5295,9755,5302,9752,5306,9750,5311,9744,5313,9741,5316,9734,5317,9730,5317,9722m5317,8797l5316,8793,5313,8786,5311,8783,5306,8777,5302,8775,5295,8772,5291,8771,5283,8771,5279,8772,5272,8775,5269,8777,5263,8783,5261,8786,5258,8793,5257,8797,5257,8805,5258,8809,5261,8816,5263,8820,5269,8825,5272,8827,5279,8830,5283,8831,5291,8831,5295,8830,5302,8827,5306,8825,5311,8820,5313,8816,5316,8809,5317,8805,5317,8797m5331,8281l5330,8277,5327,8270,5325,8266,5319,8261,5316,8259,5309,8256,5305,8255,5297,8255,5293,8256,5286,8259,5282,8261,5277,8266,5275,8270,5272,8277,5271,8281,5271,8289,5272,8293,5275,8300,5277,8303,5282,8309,5286,8311,5293,8314,5297,8315,5305,8315,5309,8314,5316,8311,5319,8309,5325,8303,5327,8300,5330,8293,5331,8289,5331,8281m5333,11782l5332,11778,5329,11770,5327,11767,5321,11761,5318,11759,5310,11756,5307,11755,5299,11755,5295,11756,5287,11759,5284,11761,5279,11767,5276,11770,5273,11778,5273,11782,5273,11789,5273,11793,5276,11801,5279,11804,5284,11810,5287,11812,5295,11815,5299,11816,5307,11816,5310,11815,5318,11812,5321,11810,5327,11804,5329,11801,5332,11793,5333,11789,5333,11782m5333,11025l5332,11021,5329,11014,5327,11010,5321,11005,5318,11003,5310,11000,5307,10999,5299,10999,5295,11000,5287,11003,5284,11005,5279,11010,5276,11014,5273,11021,5273,11025,5273,11033,5273,11037,5276,11044,5279,11047,5284,11053,5287,11055,5295,11058,5299,11059,5307,11059,5310,11058,5318,11055,5321,11053,5327,11047,5329,11044,5332,11037,5333,11033,5333,11025e" filled="true" fillcolor="#2b3d4f" stroked="false">
               <v:path arrowok="t"/>
               <v:fill type="solid"/>
             </v:shape>
@@ -765,37 +765,37 @@
       <w:r>
         <w:rPr/>
         <w:pict>
-          <v:shape style="position:absolute;margin-left:9.086069pt;margin-top:9.205691pt;width:3.15pt;height:3.15pt;mso-position-horizontal-relative:page;mso-position-vertical-relative:paragraph;z-index:15732736" coordorigin="182,184" coordsize="63,63" path="m217,247l209,247,205,246,182,220,182,211,209,184,217,184,244,211,244,220,221,246xe" filled="true" fillcolor="#2b3d4f" stroked="false">
-            <v:path arrowok="t"/>
-            <v:fill type="solid"/>
-            <w10:wrap type="none"/>
-          </v:shape>
-        </w:pict>
-      </w:r>
-      <w:r>
-        <w:rPr/>
-        <w:pict>
-          <v:shape style="position:absolute;margin-left:9.086069pt;margin-top:22.999151pt;width:3.15pt;height:3.15pt;mso-position-horizontal-relative:page;mso-position-vertical-relative:paragraph;z-index:15733248" coordorigin="182,460" coordsize="63,63" path="m217,523l209,523,205,522,182,495,182,487,209,460,217,460,244,487,244,495,221,522xe" filled="true" fillcolor="#2b3d4f" stroked="false">
-            <v:path arrowok="t"/>
-            <v:fill type="solid"/>
-            <w10:wrap type="none"/>
-          </v:shape>
-        </w:pict>
-      </w:r>
-      <w:r>
-        <w:rPr/>
-        <w:pict>
-          <v:shape style="position:absolute;margin-left:9.086069pt;margin-top:36.792610pt;width:3.15pt;height:3.15pt;mso-position-horizontal-relative:page;mso-position-vertical-relative:paragraph;z-index:15733760" coordorigin="182,736" coordsize="63,63" path="m217,799l209,799,205,798,182,771,182,763,209,736,217,736,244,763,244,771,221,798xe" filled="true" fillcolor="#2b3d4f" stroked="false">
-            <v:path arrowok="t"/>
-            <v:fill type="solid"/>
-            <w10:wrap type="none"/>
-          </v:shape>
-        </w:pict>
-      </w:r>
-      <w:r>
-        <w:rPr/>
-        <w:pict>
-          <v:shape style="position:absolute;margin-left:9.086069pt;margin-top:50.586071pt;width:3.15pt;height:3.15pt;mso-position-horizontal-relative:page;mso-position-vertical-relative:paragraph;z-index:15734272" coordorigin="182,1012" coordsize="63,63" path="m217,1074l209,1074,205,1074,182,1047,182,1039,209,1012,217,1012,244,1039,244,1047,221,1074xe" filled="true" fillcolor="#2b3d4f" stroked="false">
+          <v:shape style="position:absolute;margin-left:9.086069pt;margin-top:9.205692pt;width:3.15pt;height:3.15pt;mso-position-horizontal-relative:page;mso-position-vertical-relative:paragraph;z-index:251666432" coordorigin="182,184" coordsize="63,63" path="m217,247l209,247,205,246,182,220,182,211,209,184,217,184,244,211,244,220,217,247xe" filled="true" fillcolor="#2b3d4f" stroked="false">
+            <v:path arrowok="t"/>
+            <v:fill type="solid"/>
+            <w10:wrap type="none"/>
+          </v:shape>
+        </w:pict>
+      </w:r>
+      <w:r>
+        <w:rPr/>
+        <w:pict>
+          <v:shape style="position:absolute;margin-left:9.086069pt;margin-top:22.999151pt;width:3.15pt;height:3.15pt;mso-position-horizontal-relative:page;mso-position-vertical-relative:paragraph;z-index:251667456" coordorigin="182,460" coordsize="63,63" path="m217,523l209,523,205,522,182,495,182,487,209,460,217,460,244,487,244,495,217,523xe" filled="true" fillcolor="#2b3d4f" stroked="false">
+            <v:path arrowok="t"/>
+            <v:fill type="solid"/>
+            <w10:wrap type="none"/>
+          </v:shape>
+        </w:pict>
+      </w:r>
+      <w:r>
+        <w:rPr/>
+        <w:pict>
+          <v:shape style="position:absolute;margin-left:9.086069pt;margin-top:36.792610pt;width:3.15pt;height:3.15pt;mso-position-horizontal-relative:page;mso-position-vertical-relative:paragraph;z-index:251668480" coordorigin="182,736" coordsize="63,63" path="m217,799l209,799,205,798,182,771,182,763,209,736,217,736,244,763,244,771,217,799xe" filled="true" fillcolor="#2b3d4f" stroked="false">
+            <v:path arrowok="t"/>
+            <v:fill type="solid"/>
+            <w10:wrap type="none"/>
+          </v:shape>
+        </w:pict>
+      </w:r>
+      <w:r>
+        <w:rPr/>
+        <w:pict>
+          <v:shape style="position:absolute;margin-left:9.086069pt;margin-top:50.586071pt;width:3.15pt;height:3.15pt;mso-position-horizontal-relative:page;mso-position-vertical-relative:paragraph;z-index:251669504" coordorigin="182,1012" coordsize="63,63" path="m217,1074l209,1074,205,1074,182,1047,182,1039,209,1012,217,1012,244,1039,244,1047,217,1074xe" filled="true" fillcolor="#2b3d4f" stroked="false">
             <v:path arrowok="t"/>
             <v:fill type="solid"/>
             <w10:wrap type="none"/>
@@ -869,27 +869,27 @@
       <w:r>
         <w:rPr/>
         <w:pict>
-          <v:shape style="position:absolute;margin-left:9.085179pt;margin-top:7.457451pt;width:3.15pt;height:3.15pt;mso-position-horizontal-relative:page;mso-position-vertical-relative:paragraph;z-index:15730176" coordorigin="182,149" coordsize="63,63" path="m217,212l209,212,205,211,182,185,182,176,209,149,217,149,244,176,244,185,221,211xe" filled="true" fillcolor="#2b3d4f" stroked="false">
-            <v:path arrowok="t"/>
-            <v:fill type="solid"/>
-            <w10:wrap type="none"/>
-          </v:shape>
-        </w:pict>
-      </w:r>
-      <w:r>
-        <w:rPr/>
-        <w:pict>
-          <v:shape style="position:absolute;margin-left:9.085179pt;margin-top:21.246017pt;width:3.15pt;height:3.15pt;mso-position-horizontal-relative:page;mso-position-vertical-relative:paragraph;z-index:15730688" coordorigin="182,425" coordsize="63,63" path="m217,488l209,488,205,487,182,460,182,452,209,425,217,425,244,452,244,460,221,487xe" filled="true" fillcolor="#2b3d4f" stroked="false">
-            <v:path arrowok="t"/>
-            <v:fill type="solid"/>
-            <w10:wrap type="none"/>
-          </v:shape>
-        </w:pict>
-      </w:r>
-      <w:r>
-        <w:rPr/>
-        <w:pict>
-          <v:shape style="position:absolute;margin-left:9.085179pt;margin-top:35.034584pt;width:3.15pt;height:3.15pt;mso-position-horizontal-relative:page;mso-position-vertical-relative:paragraph;z-index:15731200" coordorigin="182,701" coordsize="63,63" path="m217,763l209,763,205,763,182,736,182,728,209,701,217,701,244,728,244,736,221,763xe" filled="true" fillcolor="#2b3d4f" stroked="false">
+          <v:shape style="position:absolute;margin-left:9.085179pt;margin-top:7.457451pt;width:3.15pt;height:3.15pt;mso-position-horizontal-relative:page;mso-position-vertical-relative:paragraph;z-index:251661312" coordorigin="182,149" coordsize="63,63" path="m217,212l209,212,205,211,182,185,182,176,209,149,217,149,244,176,244,185,217,212xe" filled="true" fillcolor="#2b3d4f" stroked="false">
+            <v:path arrowok="t"/>
+            <v:fill type="solid"/>
+            <w10:wrap type="none"/>
+          </v:shape>
+        </w:pict>
+      </w:r>
+      <w:r>
+        <w:rPr/>
+        <w:pict>
+          <v:shape style="position:absolute;margin-left:9.085179pt;margin-top:21.246017pt;width:3.15pt;height:3.15pt;mso-position-horizontal-relative:page;mso-position-vertical-relative:paragraph;z-index:251662336" coordorigin="182,425" coordsize="63,63" path="m217,488l209,488,205,487,182,460,182,452,209,425,217,425,244,452,244,460,217,488xe" filled="true" fillcolor="#2b3d4f" stroked="false">
+            <v:path arrowok="t"/>
+            <v:fill type="solid"/>
+            <w10:wrap type="none"/>
+          </v:shape>
+        </w:pict>
+      </w:r>
+      <w:r>
+        <w:rPr/>
+        <w:pict>
+          <v:shape style="position:absolute;margin-left:9.085179pt;margin-top:35.034584pt;width:3.15pt;height:3.15pt;mso-position-horizontal-relative:page;mso-position-vertical-relative:paragraph;z-index:251663360" coordorigin="182,701" coordsize="63,63" path="m217,763l209,763,205,763,182,736,182,728,209,701,217,701,244,728,244,736,217,763xe" filled="true" fillcolor="#2b3d4f" stroked="false">
             <v:path arrowok="t"/>
             <v:fill type="solid"/>
             <w10:wrap type="none"/>
@@ -950,7 +950,7 @@
       <w:r>
         <w:rPr/>
         <w:pict>
-          <v:shape style="position:absolute;margin-left:9.085179pt;margin-top:4.491315pt;width:3.15pt;height:3.15pt;mso-position-horizontal-relative:page;mso-position-vertical-relative:paragraph;z-index:15731712" coordorigin="182,90" coordsize="63,63" path="m217,153l209,153,205,152,182,125,182,117,209,90,217,90,244,117,244,125,221,152xe" filled="true" fillcolor="#2b3d4f" stroked="false">
+          <v:shape style="position:absolute;margin-left:9.085179pt;margin-top:4.491315pt;width:3.15pt;height:3.15pt;mso-position-horizontal-relative:page;mso-position-vertical-relative:paragraph;z-index:251664384" coordorigin="182,90" coordsize="63,63" path="m217,153l209,153,205,152,182,125,182,117,209,90,217,90,244,117,244,125,217,153xe" filled="true" fillcolor="#2b3d4f" stroked="false">
             <v:path arrowok="t"/>
             <v:fill type="solid"/>
             <w10:wrap type="none"/>
@@ -1017,7 +1017,7 @@
       <w:r>
         <w:rPr/>
         <w:pict>
-          <v:shape style="position:absolute;margin-left:9.080888pt;margin-top:9.316049pt;width:3.15pt;height:3.15pt;mso-position-horizontal-relative:page;mso-position-vertical-relative:paragraph;z-index:15734784" coordorigin="182,186" coordsize="63,63" path="m217,249l209,249,205,248,182,222,182,213,209,186,217,186,244,213,244,222,221,248xe" filled="true" fillcolor="#2b3d4f" stroked="false">
+          <v:shape style="position:absolute;margin-left:9.080888pt;margin-top:9.316049pt;width:3.15pt;height:3.15pt;mso-position-horizontal-relative:page;mso-position-vertical-relative:paragraph;z-index:251670528" coordorigin="182,186" coordsize="63,63" path="m217,249l209,249,205,248,182,222,182,213,209,186,217,186,244,213,244,222,217,249xe" filled="true" fillcolor="#2b3d4f" stroked="false">
             <v:path arrowok="t"/>
             <v:fill type="solid"/>
             <w10:wrap type="none"/>
@@ -1098,7 +1098,7 @@
       <w:r>
         <w:rPr/>
         <w:pict>
-          <v:shape style="position:absolute;margin-left:9.080888pt;margin-top:4.516041pt;width:3.15pt;height:3.15pt;mso-position-horizontal-relative:page;mso-position-vertical-relative:paragraph;z-index:15735296" coordorigin="182,90" coordsize="63,63" path="m217,153l209,153,205,152,182,126,182,117,209,90,217,90,244,117,244,126,221,152xe" filled="true" fillcolor="#2b3d4f" stroked="false">
+          <v:shape style="position:absolute;margin-left:9.080888pt;margin-top:4.516039pt;width:3.15pt;height:3.15pt;mso-position-horizontal-relative:page;mso-position-vertical-relative:paragraph;z-index:251671552" coordorigin="182,90" coordsize="63,63" path="m217,153l209,153,205,152,182,126,182,117,209,90,217,90,244,117,244,126,217,153xe" filled="true" fillcolor="#2b3d4f" stroked="false">
             <v:path arrowok="t"/>
             <v:fill type="solid"/>
             <w10:wrap type="none"/>
@@ -1127,7 +1127,7 @@
           <w:w w:val="125"/>
           <w:sz w:val="16"/>
         </w:rPr>
-        <w:t>02.2020 - 06.2020</w:t>
+        <w:t>01.2020 - 04.2020</w:t>
       </w:r>
     </w:p>
     <w:p>
@@ -1173,7 +1173,7 @@
       <w:r>
         <w:rPr/>
         <w:pict>
-          <v:shape style="position:absolute;margin-left:9.080739pt;margin-top:9.316337pt;width:3.15pt;height:3.15pt;mso-position-horizontal-relative:page;mso-position-vertical-relative:paragraph;z-index:15735808" coordorigin="182,186" coordsize="63,63" path="m217,249l209,249,205,248,182,222,182,213,209,186,217,186,244,213,244,222,221,248xe" filled="true" fillcolor="#2b3d4f" stroked="false">
+          <v:shape style="position:absolute;margin-left:9.080738pt;margin-top:9.316337pt;width:3.15pt;height:3.15pt;mso-position-horizontal-relative:page;mso-position-vertical-relative:paragraph;z-index:251672576" coordorigin="182,186" coordsize="63,63" path="m217,249l209,249,205,248,182,222,182,213,209,186,217,186,244,213,244,222,217,249xe" filled="true" fillcolor="#2b3d4f" stroked="false">
             <v:path arrowok="t"/>
             <v:fill type="solid"/>
             <w10:wrap type="none"/>
@@ -1215,7 +1215,7 @@
       <w:r>
         <w:rPr/>
         <w:pict>
-          <v:shape style="position:absolute;margin-left:9.080739pt;margin-top:5.716341pt;width:3.15pt;height:3.15pt;mso-position-horizontal-relative:page;mso-position-vertical-relative:paragraph;z-index:15736320" coordorigin="182,114" coordsize="63,63" path="m217,177l209,177,205,176,182,150,182,141,209,114,217,114,244,141,244,150,221,176xe" filled="true" fillcolor="#2b3d4f" stroked="false">
+          <v:shape style="position:absolute;margin-left:9.080738pt;margin-top:5.71634pt;width:3.15pt;height:3.15pt;mso-position-horizontal-relative:page;mso-position-vertical-relative:paragraph;z-index:251673600" coordorigin="182,114" coordsize="63,63" path="m217,177l209,177,205,176,182,150,182,141,209,114,217,114,244,141,244,150,217,177xe" filled="true" fillcolor="#2b3d4f" stroked="false">
             <v:path arrowok="t"/>
             <v:fill type="solid"/>
             <w10:wrap type="none"/>
@@ -1257,7 +1257,7 @@
       <w:r>
         <w:rPr/>
         <w:pict>
-          <v:shape style="position:absolute;margin-left:9.080739pt;margin-top:5.716345pt;width:3.15pt;height:3.15pt;mso-position-horizontal-relative:page;mso-position-vertical-relative:paragraph;z-index:15736832" coordorigin="182,114" coordsize="63,63" path="m217,177l209,177,205,176,182,150,182,141,209,114,217,114,244,141,244,150,221,176xe" filled="true" fillcolor="#2b3d4f" stroked="false">
+          <v:shape style="position:absolute;margin-left:9.080738pt;margin-top:5.716342pt;width:3.15pt;height:3.15pt;mso-position-horizontal-relative:page;mso-position-vertical-relative:paragraph;z-index:251674624" coordorigin="182,114" coordsize="63,63" path="m217,177l209,177,205,176,182,150,182,141,209,114,217,114,244,141,244,150,217,177xe" filled="true" fillcolor="#2b3d4f" stroked="false">
             <v:path arrowok="t"/>
             <v:fill type="solid"/>
             <w10:wrap type="none"/>
@@ -1299,7 +1299,7 @@
       <w:r>
         <w:rPr/>
         <w:pict>
-          <v:shape style="position:absolute;margin-left:9.080739pt;margin-top:5.716349pt;width:3.15pt;height:3.15pt;mso-position-horizontal-relative:page;mso-position-vertical-relative:paragraph;z-index:15737344" coordorigin="182,114" coordsize="63,63" path="m217,177l209,177,205,176,182,150,182,141,209,114,217,114,244,141,244,150,221,176xe" filled="true" fillcolor="#2b3d4f" stroked="false">
+          <v:shape style="position:absolute;margin-left:9.080738pt;margin-top:5.716345pt;width:3.15pt;height:3.15pt;mso-position-horizontal-relative:page;mso-position-vertical-relative:paragraph;z-index:251675648" coordorigin="182,114" coordsize="63,63" path="m217,177l209,177,205,176,182,150,182,141,209,114,217,114,244,141,244,150,217,177xe" filled="true" fillcolor="#2b3d4f" stroked="false">
             <v:path arrowok="t"/>
             <v:fill type="solid"/>
             <w10:wrap type="none"/>
@@ -1341,7 +1341,7 @@
       <w:r>
         <w:rPr/>
         <w:pict>
-          <v:shape style="position:absolute;margin-left:9.080739pt;margin-top:5.716345pt;width:3.15pt;height:3.15pt;mso-position-horizontal-relative:page;mso-position-vertical-relative:paragraph;z-index:15737856" coordorigin="182,114" coordsize="63,63" path="m217,177l209,177,205,176,182,150,182,141,209,114,217,114,244,141,244,150,221,176xe" filled="true" fillcolor="#2b3d4f" stroked="false">
+          <v:shape style="position:absolute;margin-left:9.080738pt;margin-top:5.716341pt;width:3.15pt;height:3.15pt;mso-position-horizontal-relative:page;mso-position-vertical-relative:paragraph;z-index:251676672" coordorigin="182,114" coordsize="63,63" path="m217,177l209,177,205,176,182,150,182,141,209,114,217,114,244,141,244,150,217,177xe" filled="true" fillcolor="#2b3d4f" stroked="false">
             <v:path arrowok="t"/>
             <v:fill type="solid"/>
             <w10:wrap type="none"/>
@@ -1438,37 +1438,37 @@
       <w:r>
         <w:rPr/>
         <w:pict>
-          <v:shape style="position:absolute;margin-left:166.420853pt;margin-top:9.167413pt;width:3.15pt;height:3.15pt;mso-position-horizontal-relative:page;mso-position-vertical-relative:paragraph;z-index:15738368" coordorigin="3328,183" coordsize="63,63" path="m3364,246l3356,246,3352,245,3328,219,3328,210,3356,183,3364,183,3391,210,3391,219,3368,245xe" filled="true" fillcolor="#2b3d4f" stroked="false">
-            <v:path arrowok="t"/>
-            <v:fill type="solid"/>
-            <w10:wrap type="none"/>
-          </v:shape>
-        </w:pict>
-      </w:r>
-      <w:r>
-        <w:rPr/>
-        <w:pict>
-          <v:shape style="position:absolute;margin-left:166.420853pt;margin-top:36.689968pt;width:3.15pt;height:3.15pt;mso-position-horizontal-relative:page;mso-position-vertical-relative:paragraph;z-index:15738880" coordorigin="3328,734" coordsize="63,63" path="m3364,796l3356,796,3352,796,3328,769,3328,761,3356,734,3364,734,3391,761,3391,769,3368,796xe" filled="true" fillcolor="#2b3d4f" stroked="false">
-            <v:path arrowok="t"/>
-            <v:fill type="solid"/>
-            <w10:wrap type="none"/>
-          </v:shape>
-        </w:pict>
-      </w:r>
-      <w:r>
-        <w:rPr/>
-        <w:pict>
-          <v:shape style="position:absolute;margin-left:177.131012pt;margin-top:18.446598pt;width:72.350pt;height:12.05pt;mso-position-horizontal-relative:page;mso-position-vertical-relative:paragraph;z-index:-15807488" coordorigin="3543,369" coordsize="1447,241" path="m3767,489l3759,448,3737,415,3703,393,3663,385,3622,393,3589,415,3566,448,3558,489,3566,530,3589,563,3622,585,3663,594,3703,585,3737,563,3759,530,3767,489xm3783,489l3773,443,3773,489,3765,532,3741,567,3706,591,3663,600,3620,591,3584,567,3561,532,3552,489,3561,446,3584,411,3620,387,3663,378,3706,387,3741,411,3765,446,3773,489,3773,443,3773,442,3748,404,3709,378,3709,378,3663,369,3616,378,3578,404,3552,442,3543,489,3552,536,3578,574,3616,600,3663,609,3709,600,3709,600,3748,574,3773,536,3783,489xm4008,489l4000,448,3978,415,3945,393,3904,385,3863,393,3830,415,3808,448,3799,489,3808,530,3830,563,3863,585,3904,594,3945,585,3978,563,4000,530,4008,489xm4024,489l4015,443,4015,489,4006,532,3982,567,3947,591,3904,600,3861,591,3826,567,3802,532,3793,489,3802,446,3826,411,3861,387,3904,378,3947,387,3982,411,4006,446,4015,489,4015,443,4015,442,3989,404,3951,378,3950,378,3904,369,3857,378,3819,404,3793,442,3784,489,3793,536,3819,574,3857,600,3904,609,3950,600,3951,600,3989,574,4015,536,4024,489xm4250,489l4242,448,4219,415,4186,393,4145,385,4105,393,4071,415,4049,448,4041,489,4049,530,4071,563,4105,585,4145,594,4186,585,4219,563,4242,530,4250,489xm4265,489l4256,443,4256,489,4247,532,4224,567,4188,591,4145,600,4102,591,4067,567,4043,532,4035,489,4043,446,4067,411,4102,387,4145,378,4188,387,4224,411,4247,446,4256,489,4256,443,4256,442,4230,404,4192,378,4191,378,4145,369,4099,378,4060,404,4035,442,4025,489,4035,536,4060,574,4099,600,4145,609,4192,600,4192,600,4230,574,4256,536,4265,489xm4491,489l4483,448,4460,415,4427,393,4386,385,4346,393,4313,415,4290,448,4282,489,4290,530,4313,563,4346,585,4386,594,4427,585,4460,563,4483,530,4491,489xm4507,489l4497,443,4497,489,4489,532,4465,567,4430,591,4386,600,4343,591,4308,567,4284,532,4276,489,4284,446,4308,411,4343,387,4386,378,4430,387,4465,411,4489,446,4497,489,4497,443,4497,442,4471,404,4433,378,4433,378,4386,369,4340,378,4302,404,4276,442,4266,489,4276,536,4302,574,4340,600,4386,609,4433,600,4433,600,4471,574,4497,536,4507,489xm4732,489l4724,448,4702,415,4668,393,4628,385,4587,393,4554,415,4531,448,4523,489,4531,530,4554,563,4587,585,4628,594,4668,585,4702,563,4724,530,4732,489xm4748,489l4738,443,4738,489,4730,532,4706,567,4671,591,4628,600,4585,591,4549,567,4526,532,4517,489,4526,446,4549,411,4585,387,4628,378,4671,387,4706,411,4730,446,4738,489,4738,443,4738,442,4713,404,4674,378,4674,378,4628,369,4581,378,4543,404,4517,442,4508,489,4517,536,4543,574,4581,600,4628,609,4674,600,4674,600,4713,574,4738,536,4748,489xm4989,489l4982,452,4982,489,4973,533,4949,569,4913,593,4869,602,4825,593,4789,569,4765,533,4756,489,4765,445,4789,409,4825,385,4869,376,4913,385,4949,409,4973,445,4982,489,4982,452,4980,442,4954,404,4916,378,4906,376,4869,369,4822,378,4784,404,4758,442,4749,489,4758,536,4784,574,4822,600,4869,609,4906,602,4916,600,4954,574,4980,536,4989,489xe" filled="true" fillcolor="#2b3d4f" stroked="false">
-            <v:path arrowok="t"/>
-            <v:fill type="solid"/>
-            <w10:wrap type="none"/>
-          </v:shape>
-        </w:pict>
-      </w:r>
-      <w:r>
-        <w:rPr/>
-        <w:pict>
-          <v:shape style="position:absolute;margin-left:177.64801pt;margin-top:46.014599pt;width:72.350pt;height:12.05pt;mso-position-horizontal-relative:page;mso-position-vertical-relative:paragraph;z-index:-15806976" coordorigin="3553,920" coordsize="1447,241" path="m3778,1040l3769,1000,3747,967,3714,944,3673,936,3632,944,3599,967,3577,1000,3569,1040,3577,1081,3599,1114,3632,1137,3673,1145,3714,1137,3747,1114,3769,1081,3778,1040xm3793,1040l3784,994,3784,1040,3775,1083,3751,1119,3716,1142,3673,1151,3630,1142,3595,1119,3571,1083,3562,1040,3571,997,3595,962,3630,938,3673,930,3716,938,3751,962,3775,997,3784,1040,3784,994,3784,994,3758,956,3720,930,3719,930,3673,920,3626,930,3588,956,3562,994,3553,1040,3562,1087,3588,1125,3626,1151,3673,1160,3719,1151,3720,1151,3758,1125,3784,1087,3793,1040xm4019,1040l4011,1000,3988,967,3955,944,3914,936,3874,944,3840,967,3818,1000,3810,1040,3818,1081,3840,1114,3874,1137,3914,1145,3955,1137,3988,1114,4011,1081,4019,1040xm4034,1040l4025,994,4025,1040,4016,1083,3993,1119,3957,1142,3914,1151,3871,1142,3836,1119,3812,1083,3804,1040,3812,997,3836,962,3871,938,3914,930,3957,938,3993,962,4016,997,4025,1040,4025,994,4025,994,3999,956,3961,930,3961,930,3914,920,3868,930,3829,956,3804,994,3794,1040,3804,1087,3829,1125,3868,1151,3914,1160,3961,1151,3961,1151,3999,1125,4025,1087,4034,1040xm4260,1040l4252,1000,4229,967,4196,944,4156,936,4115,944,4082,967,4059,1000,4051,1040,4059,1081,4082,1114,4115,1137,4156,1145,4196,1137,4229,1114,4252,1081,4260,1040xm4276,1040l4266,994,4266,1040,4258,1083,4234,1119,4199,1142,4156,1151,4113,1142,4077,1119,4054,1083,4045,1040,4054,997,4077,962,4113,938,4156,930,4199,938,4234,962,4258,997,4266,1040,4266,994,4266,994,4240,956,4202,930,4202,930,4156,920,4109,930,4071,956,4045,994,4035,1040,4045,1087,4071,1125,4109,1151,4156,1160,4202,1151,4202,1151,4240,1125,4266,1087,4276,1040xm4501,1040l4493,1000,4471,967,4437,944,4397,936,4356,944,4323,967,4301,1000,4292,1040,4301,1081,4323,1114,4356,1137,4397,1145,4437,1137,4471,1114,4493,1081,4501,1040xm4517,1040l4508,994,4508,1040,4499,1083,4475,1119,4440,1142,4397,1151,4354,1142,4319,1119,4295,1083,4286,1040,4295,997,4319,962,4354,938,4397,930,4440,938,4475,962,4499,997,4508,1040,4508,994,4507,994,4482,956,4444,930,4443,930,4397,920,4350,930,4312,956,4286,994,4277,1040,4286,1087,4312,1125,4350,1151,4397,1160,4443,1151,4444,1151,4482,1125,4507,1087,4517,1040xm4758,1040l4751,1004,4751,1040,4742,1084,4718,1120,4682,1144,4638,1153,4594,1144,4558,1120,4534,1084,4525,1040,4534,997,4558,961,4594,937,4638,928,4682,937,4718,961,4742,997,4751,1040,4751,1004,4749,994,4723,955,4685,930,4675,928,4638,920,4591,930,4553,956,4527,994,4518,1040,4527,1087,4553,1125,4591,1151,4638,1160,4675,1153,4685,1151,4723,1125,4749,1087,4758,1040xm4999,1040l4992,1004,4992,1040,4983,1084,4959,1120,4923,1144,4879,1153,4835,1144,4800,1120,4776,1084,4767,1040,4776,997,4800,961,4835,937,4879,928,4923,937,4959,961,4983,997,4992,1040,4992,1004,4990,994,4964,955,4926,930,4916,928,4879,920,4833,930,4794,956,4769,994,4759,1040,4769,1087,4794,1125,4833,1151,4879,1160,4916,1153,4926,1151,4964,1125,4990,1087,4999,1040xe" filled="true" fillcolor="#2b3d4f" stroked="false">
+          <v:shape style="position:absolute;margin-left:166.420853pt;margin-top:9.167413pt;width:3.15pt;height:3.15pt;mso-position-horizontal-relative:page;mso-position-vertical-relative:paragraph;z-index:251677696" coordorigin="3328,183" coordsize="63,63" path="m3364,246l3356,246,3352,245,3328,219,3328,210,3356,183,3364,183,3391,210,3391,219,3364,246xe" filled="true" fillcolor="#2b3d4f" stroked="false">
+            <v:path arrowok="t"/>
+            <v:fill type="solid"/>
+            <w10:wrap type="none"/>
+          </v:shape>
+        </w:pict>
+      </w:r>
+      <w:r>
+        <w:rPr/>
+        <w:pict>
+          <v:shape style="position:absolute;margin-left:166.420853pt;margin-top:36.689968pt;width:3.15pt;height:3.15pt;mso-position-horizontal-relative:page;mso-position-vertical-relative:paragraph;z-index:251678720" coordorigin="3328,734" coordsize="63,63" path="m3364,796l3356,796,3352,796,3328,769,3328,761,3356,734,3364,734,3391,761,3391,769,3364,796xe" filled="true" fillcolor="#2b3d4f" stroked="false">
+            <v:path arrowok="t"/>
+            <v:fill type="solid"/>
+            <w10:wrap type="none"/>
+          </v:shape>
+        </w:pict>
+      </w:r>
+      <w:r>
+        <w:rPr/>
+        <w:pict>
+          <v:shape style="position:absolute;margin-left:177.131012pt;margin-top:18.446598pt;width:72.350pt;height:12.05pt;mso-position-horizontal-relative:page;mso-position-vertical-relative:paragraph;z-index:-251812864" coordorigin="3543,369" coordsize="1447,241" path="m3767,489l3759,448,3737,415,3703,393,3663,385,3622,393,3589,415,3566,448,3558,489,3566,530,3589,563,3622,585,3663,594,3703,585,3737,563,3759,530,3767,489m3783,489l3773,443,3773,489,3765,532,3741,567,3706,591,3663,600,3620,591,3584,567,3561,532,3552,489,3561,446,3584,411,3620,387,3663,378,3706,387,3741,411,3765,446,3773,489,3773,443,3773,442,3748,404,3709,378,3709,378,3663,369,3616,378,3578,404,3552,442,3543,489,3552,536,3578,574,3616,600,3663,609,3709,600,3709,600,3748,574,3773,536,3783,489m4008,489l4000,448,3978,415,3945,393,3904,385,3863,393,3830,415,3808,448,3799,489,3808,530,3830,563,3863,585,3904,594,3945,585,3978,563,4000,530,4008,489m4024,489l4015,443,4015,489,4006,532,3982,567,3947,591,3904,600,3861,591,3826,567,3802,532,3793,489,3802,446,3826,411,3861,387,3904,378,3947,387,3982,411,4006,446,4015,489,4015,443,4015,442,3989,404,3951,378,3950,378,3904,369,3857,378,3819,404,3793,442,3784,489,3793,536,3819,574,3857,600,3904,609,3950,600,3951,600,3989,574,4015,536,4024,489m4250,489l4242,448,4219,415,4186,393,4145,385,4105,393,4071,415,4049,448,4041,489,4049,530,4071,563,4105,585,4145,594,4186,585,4219,563,4242,530,4250,489m4265,489l4256,443,4256,489,4247,532,4224,567,4188,591,4145,600,4102,591,4067,567,4043,532,4035,489,4043,446,4067,411,4102,387,4145,378,4188,387,4224,411,4247,446,4256,489,4256,443,4256,442,4230,404,4192,378,4191,378,4145,369,4099,378,4060,404,4035,442,4025,489,4035,536,4060,574,4099,600,4145,609,4192,600,4192,600,4230,574,4256,536,4265,489m4491,489l4483,448,4460,415,4427,393,4386,385,4346,393,4313,415,4290,448,4282,489,4290,530,4313,563,4346,585,4386,594,4427,585,4460,563,4483,530,4491,489m4507,489l4497,443,4497,489,4489,532,4465,567,4430,591,4386,600,4343,591,4308,567,4284,532,4276,489,4284,446,4308,411,4343,387,4386,378,4430,387,4465,411,4489,446,4497,489,4497,443,4497,442,4471,404,4433,378,4433,378,4386,369,4340,378,4302,404,4276,442,4266,489,4276,536,4302,574,4340,600,4386,609,4433,600,4433,600,4471,574,4497,536,4507,489m4732,489l4724,448,4702,415,4668,393,4628,385,4587,393,4554,415,4531,448,4523,489,4531,530,4554,563,4587,585,4628,594,4668,585,4702,563,4724,530,4732,489m4748,489l4738,443,4738,489,4730,532,4706,567,4671,591,4628,600,4585,591,4549,567,4526,532,4517,489,4526,446,4549,411,4585,387,4628,378,4671,387,4706,411,4730,446,4738,489,4738,443,4738,442,4713,404,4674,378,4674,378,4628,369,4581,378,4543,404,4517,442,4508,489,4517,536,4543,574,4581,600,4628,609,4674,600,4674,600,4713,574,4738,536,4748,489m4989,489l4982,452,4982,489,4973,533,4949,569,4913,593,4869,602,4825,593,4789,569,4765,533,4756,489,4765,445,4789,409,4825,385,4869,376,4913,385,4949,409,4973,445,4982,489,4982,452,4980,442,4954,404,4916,378,4906,376,4869,369,4822,378,4784,404,4758,442,4749,489,4758,536,4784,574,4822,600,4869,609,4906,602,4916,600,4954,574,4980,536,4989,489e" filled="true" fillcolor="#2b3d4f" stroked="false">
+            <v:path arrowok="t"/>
+            <v:fill type="solid"/>
+            <w10:wrap type="none"/>
+          </v:shape>
+        </w:pict>
+      </w:r>
+      <w:r>
+        <w:rPr/>
+        <w:pict>
+          <v:shape style="position:absolute;margin-left:177.64801pt;margin-top:46.014599pt;width:72.350pt;height:12.05pt;mso-position-horizontal-relative:page;mso-position-vertical-relative:paragraph;z-index:-251811840" coordorigin="3553,920" coordsize="1447,241" path="m3778,1040l3769,1000,3747,967,3714,944,3673,936,3632,944,3599,967,3577,1000,3569,1040,3577,1081,3599,1114,3632,1137,3673,1145,3714,1137,3747,1114,3769,1081,3778,1040m3793,1040l3784,994,3784,1040,3775,1083,3751,1119,3716,1142,3673,1151,3630,1142,3595,1119,3571,1083,3562,1040,3571,997,3595,962,3630,938,3673,930,3716,938,3751,962,3775,997,3784,1040,3784,994,3784,994,3758,956,3720,930,3719,930,3673,920,3626,930,3588,956,3562,994,3553,1040,3562,1087,3588,1125,3626,1151,3673,1160,3719,1151,3720,1151,3758,1125,3784,1087,3793,1040m4019,1040l4011,1000,3988,967,3955,944,3914,936,3874,944,3840,967,3818,1000,3810,1040,3818,1081,3840,1114,3874,1137,3914,1145,3955,1137,3988,1114,4011,1081,4019,1040m4034,1040l4025,994,4025,1040,4016,1083,3993,1119,3957,1142,3914,1151,3871,1142,3836,1119,3812,1083,3804,1040,3812,997,3836,962,3871,938,3914,930,3957,938,3993,962,4016,997,4025,1040,4025,994,4025,994,3999,956,3961,930,3961,930,3914,920,3868,930,3829,956,3804,994,3794,1040,3804,1087,3829,1125,3868,1151,3914,1160,3961,1151,3961,1151,3999,1125,4025,1087,4034,1040m4260,1040l4252,1000,4229,967,4196,944,4156,936,4115,944,4082,967,4059,1000,4051,1040,4059,1081,4082,1114,4115,1137,4156,1145,4196,1137,4229,1114,4252,1081,4260,1040m4276,1040l4266,994,4266,1040,4258,1083,4234,1119,4199,1142,4156,1151,4113,1142,4077,1119,4054,1083,4045,1040,4054,997,4077,962,4113,938,4156,930,4199,938,4234,962,4258,997,4266,1040,4266,994,4266,994,4240,956,4202,930,4202,930,4156,920,4109,930,4071,956,4045,994,4035,1040,4045,1087,4071,1125,4109,1151,4156,1160,4202,1151,4202,1151,4240,1125,4266,1087,4276,1040m4501,1040l4493,1000,4471,967,4437,944,4397,936,4356,944,4323,967,4301,1000,4292,1040,4301,1081,4323,1114,4356,1137,4397,1145,4437,1137,4471,1114,4493,1081,4501,1040m4517,1040l4508,994,4508,1040,4499,1083,4475,1119,4440,1142,4397,1151,4354,1142,4319,1119,4295,1083,4286,1040,4295,997,4319,962,4354,938,4397,930,4440,938,4475,962,4499,997,4508,1040,4508,994,4507,994,4482,956,4444,930,4443,930,4397,920,4350,930,4312,956,4286,994,4277,1040,4286,1087,4312,1125,4350,1151,4397,1160,4443,1151,4444,1151,4482,1125,4507,1087,4517,1040m4758,1040l4751,1004,4751,1040,4742,1084,4718,1120,4682,1144,4638,1153,4594,1144,4558,1120,4534,1084,4525,1040,4534,997,4558,961,4594,937,4638,928,4682,937,4718,961,4742,997,4751,1040,4751,1004,4749,994,4723,955,4685,930,4675,928,4638,920,4591,930,4553,956,4527,994,4518,1040,4527,1087,4553,1125,4591,1151,4638,1160,4675,1153,4685,1151,4723,1125,4749,1087,4758,1040m4999,1040l4992,1004,4992,1040,4983,1084,4959,1120,4923,1144,4879,1153,4835,1144,4800,1120,4776,1084,4767,1040,4776,997,4800,961,4835,937,4879,928,4923,937,4959,961,4983,997,4992,1040,4992,1004,4990,994,4964,955,4926,930,4916,928,4879,920,4833,930,4794,956,4769,994,4759,1040,4769,1087,4794,1125,4833,1151,4879,1160,4916,1153,4926,1151,4964,1125,4990,1087,4999,1040e" filled="true" fillcolor="#2b3d4f" stroked="false">
             <v:path arrowok="t"/>
             <v:fill type="solid"/>
             <w10:wrap type="none"/>
@@ -1492,37 +1492,37 @@
       <w:r>
         <w:rPr/>
         <w:pict>
-          <v:shape style="position:absolute;margin-left:166.420853pt;margin-top:4.617386pt;width:3.15pt;height:3.15pt;mso-position-horizontal-relative:page;mso-position-vertical-relative:paragraph;z-index:15739392" coordorigin="3328,92" coordsize="63,63" path="m3364,155l3356,155,3352,154,3328,128,3328,119,3356,92,3364,92,3391,119,3391,128,3368,154xe" filled="true" fillcolor="#2b3d4f" stroked="false">
-            <v:path arrowok="t"/>
-            <v:fill type="solid"/>
-            <w10:wrap type="none"/>
-          </v:shape>
-        </w:pict>
-      </w:r>
-      <w:r>
-        <w:rPr/>
-        <w:pict>
-          <v:shape style="position:absolute;margin-left:166.420853pt;margin-top:32.139942pt;width:3.15pt;height:3.15pt;mso-position-horizontal-relative:page;mso-position-vertical-relative:paragraph;z-index:15739904" coordorigin="3328,643" coordsize="63,63" path="m3364,705l3356,705,3352,705,3328,678,3328,670,3356,643,3364,643,3391,670,3391,678,3368,705xe" filled="true" fillcolor="#2b3d4f" stroked="false">
-            <v:path arrowok="t"/>
-            <v:fill type="solid"/>
-            <w10:wrap type="none"/>
-          </v:shape>
-        </w:pict>
-      </w:r>
-      <w:r>
-        <w:rPr/>
-        <w:pict>
-          <v:shape style="position:absolute;margin-left:177.64801pt;margin-top:12.999464pt;width:72.350pt;height:12.05pt;mso-position-horizontal-relative:page;mso-position-vertical-relative:paragraph;z-index:-15806464" coordorigin="3553,260" coordsize="1447,241" path="m3778,380l3769,339,3747,306,3714,284,3673,276,3632,284,3599,306,3577,339,3569,380,3577,421,3599,454,3632,476,3673,485,3714,476,3747,454,3769,421,3778,380xm3793,380l3784,334,3784,380,3775,423,3751,458,3716,482,3673,491,3630,482,3595,458,3571,423,3562,380,3571,337,3595,302,3630,278,3673,269,3716,278,3751,302,3775,337,3784,380,3784,334,3784,333,3758,295,3720,269,3719,269,3673,260,3626,269,3588,295,3562,333,3553,380,3562,427,3588,465,3626,491,3673,500,3719,491,3720,491,3758,465,3784,427,3793,380xm4019,380l4011,339,3988,306,3955,284,3914,276,3874,284,3840,306,3818,339,3810,380,3818,421,3840,454,3874,476,3914,485,3955,476,3988,454,4011,421,4019,380xm4034,380l4025,334,4025,380,4016,423,3993,458,3957,482,3914,491,3871,482,3836,458,3812,423,3804,380,3812,337,3836,302,3871,278,3914,269,3957,278,3993,302,4016,337,4025,380,4025,334,4025,333,3999,295,3961,269,3961,269,3914,260,3868,269,3829,295,3804,333,3794,380,3804,427,3829,465,3868,491,3914,500,3961,491,3961,491,3999,465,4025,427,4034,380xm4260,380l4252,339,4229,306,4196,284,4156,276,4115,284,4082,306,4059,339,4051,380,4059,421,4082,454,4115,476,4156,485,4196,476,4229,454,4252,421,4260,380xm4276,380l4266,334,4266,380,4258,423,4234,458,4199,482,4156,491,4113,482,4077,458,4054,423,4045,380,4054,337,4077,302,4113,278,4156,269,4199,278,4234,302,4258,337,4266,380,4266,334,4266,333,4240,295,4202,269,4202,269,4156,260,4109,269,4071,295,4045,333,4035,380,4045,427,4071,465,4109,491,4156,500,4202,491,4202,491,4240,465,4266,427,4276,380xm4501,380l4493,339,4471,306,4437,284,4397,276,4356,284,4323,306,4301,339,4292,380,4301,421,4323,454,4356,476,4397,485,4437,476,4471,454,4493,421,4501,380xm4517,380l4508,334,4508,380,4499,423,4475,458,4440,482,4397,491,4354,482,4319,458,4295,423,4286,380,4295,337,4319,302,4354,278,4397,269,4440,278,4475,302,4499,337,4508,380,4508,334,4507,333,4482,295,4444,269,4443,269,4397,260,4350,269,4312,295,4286,333,4277,380,4286,427,4312,465,4350,491,4397,500,4443,491,4444,491,4482,465,4507,427,4517,380xm4758,380l4751,343,4751,380,4742,424,4718,460,4682,484,4638,493,4594,484,4558,460,4534,424,4525,380,4534,336,4558,300,4594,276,4638,267,4682,276,4718,300,4742,336,4751,380,4751,343,4749,333,4723,295,4685,269,4675,267,4638,260,4591,269,4553,295,4527,333,4518,380,4527,427,4553,465,4591,491,4638,500,4675,493,4685,491,4723,465,4749,427,4758,380xm4999,380l4992,343,4992,380,4983,424,4959,460,4923,484,4879,493,4835,484,4800,460,4776,424,4767,380,4776,336,4800,300,4835,276,4879,267,4923,276,4959,300,4983,336,4992,380,4992,343,4990,333,4964,295,4926,269,4916,267,4879,260,4833,269,4794,295,4769,333,4759,380,4769,427,4794,465,4833,491,4879,500,4916,493,4926,491,4964,465,4990,427,4999,380xe" filled="true" fillcolor="#2b3d4f" stroked="false">
-            <v:path arrowok="t"/>
-            <v:fill type="solid"/>
-            <w10:wrap type="none"/>
-          </v:shape>
-        </w:pict>
-      </w:r>
-      <w:r>
-        <w:rPr/>
-        <w:pict>
-          <v:shape style="position:absolute;margin-left:177.131012pt;margin-top:41.746468pt;width:72.350pt;height:12.05pt;mso-position-horizontal-relative:page;mso-position-vertical-relative:paragraph;z-index:-15805952" coordorigin="3543,835" coordsize="1447,241" path="m3767,955l3759,914,3737,881,3703,859,3663,851,3622,859,3589,881,3566,914,3558,955,3566,996,3589,1029,3622,1051,3663,1060,3703,1051,3737,1029,3759,996,3767,955xm3783,955l3773,909,3773,955,3765,998,3741,1033,3706,1057,3663,1066,3620,1057,3584,1033,3561,998,3552,955,3561,912,3584,877,3620,853,3663,844,3706,853,3741,877,3765,912,3773,955,3773,909,3773,908,3748,870,3709,844,3709,844,3663,835,3616,844,3578,870,3552,908,3543,955,3552,1002,3578,1040,3616,1066,3663,1075,3709,1066,3709,1066,3748,1040,3773,1002,3783,955xm4008,955l4000,914,3978,881,3945,859,3904,851,3863,859,3830,881,3808,914,3799,955,3808,996,3830,1029,3863,1051,3904,1060,3945,1051,3978,1029,4000,996,4008,955xm4024,955l4015,909,4015,955,4006,998,3982,1033,3947,1057,3904,1066,3861,1057,3826,1033,3802,998,3793,955,3802,912,3826,877,3861,853,3904,844,3947,853,3982,877,4006,912,4015,955,4015,909,4015,908,3989,870,3951,844,3950,844,3904,835,3857,844,3819,870,3793,908,3784,955,3793,1002,3819,1040,3857,1066,3904,1075,3950,1066,3951,1066,3989,1040,4015,1002,4024,955xm4250,955l4242,914,4219,881,4186,859,4145,851,4105,859,4071,881,4049,914,4041,955,4049,996,4071,1029,4105,1051,4145,1060,4186,1051,4219,1029,4242,996,4250,955xm4265,955l4256,909,4256,955,4247,998,4224,1033,4188,1057,4145,1066,4102,1057,4067,1033,4043,998,4035,955,4043,912,4067,877,4102,853,4145,844,4188,853,4224,877,4247,912,4256,955,4256,909,4256,908,4230,870,4192,844,4191,844,4145,835,4099,844,4060,870,4035,908,4025,955,4035,1002,4060,1040,4099,1066,4145,1075,4192,1066,4192,1066,4230,1040,4256,1002,4265,955xm4491,955l4483,914,4460,881,4427,859,4386,851,4346,859,4313,881,4290,914,4282,955,4290,996,4313,1029,4346,1051,4386,1060,4427,1051,4460,1029,4483,996,4491,955xm4507,955l4497,909,4497,955,4489,998,4465,1033,4430,1057,4386,1066,4343,1057,4308,1033,4284,998,4276,955,4284,912,4308,877,4343,853,4386,844,4430,853,4465,877,4489,912,4497,955,4497,909,4497,908,4471,870,4433,844,4433,844,4386,835,4340,844,4302,870,4276,908,4266,955,4276,1002,4302,1040,4340,1066,4386,1075,4433,1066,4433,1066,4471,1040,4497,1002,4507,955xm4748,955l4740,918,4740,955,4732,999,4707,1035,4672,1059,4628,1068,4584,1059,4548,1035,4524,999,4515,955,4524,911,4548,875,4584,851,4628,842,4671,851,4707,875,4732,911,4740,955,4740,918,4738,908,4713,870,4675,844,4664,842,4628,835,4581,844,4543,870,4517,908,4508,955,4517,1002,4543,1040,4581,1066,4628,1075,4664,1068,4674,1066,4713,1040,4738,1002,4748,955xm4989,955l4982,918,4982,955,4973,999,4949,1035,4913,1059,4869,1068,4825,1059,4789,1035,4765,999,4756,955,4765,911,4789,875,4825,851,4869,842,4913,851,4949,875,4973,911,4982,955,4982,918,4980,908,4954,870,4916,844,4906,842,4869,835,4822,844,4784,870,4758,908,4749,955,4758,1002,4784,1040,4822,1066,4869,1075,4906,1068,4916,1066,4954,1040,4980,1002,4989,955xe" filled="true" fillcolor="#2b3d4f" stroked="false">
+          <v:shape style="position:absolute;margin-left:166.420853pt;margin-top:4.617387pt;width:3.15pt;height:3.15pt;mso-position-horizontal-relative:page;mso-position-vertical-relative:paragraph;z-index:251679744" coordorigin="3328,92" coordsize="63,63" path="m3364,155l3356,155,3352,154,3328,128,3328,119,3356,92,3364,92,3391,119,3391,128,3364,155xe" filled="true" fillcolor="#2b3d4f" stroked="false">
+            <v:path arrowok="t"/>
+            <v:fill type="solid"/>
+            <w10:wrap type="none"/>
+          </v:shape>
+        </w:pict>
+      </w:r>
+      <w:r>
+        <w:rPr/>
+        <w:pict>
+          <v:shape style="position:absolute;margin-left:166.420853pt;margin-top:32.139942pt;width:3.15pt;height:3.15pt;mso-position-horizontal-relative:page;mso-position-vertical-relative:paragraph;z-index:251680768" coordorigin="3328,643" coordsize="63,63" path="m3364,705l3356,705,3352,705,3328,678,3328,670,3356,643,3364,643,3391,670,3391,678,3364,705xe" filled="true" fillcolor="#2b3d4f" stroked="false">
+            <v:path arrowok="t"/>
+            <v:fill type="solid"/>
+            <w10:wrap type="none"/>
+          </v:shape>
+        </w:pict>
+      </w:r>
+      <w:r>
+        <w:rPr/>
+        <w:pict>
+          <v:shape style="position:absolute;margin-left:177.64801pt;margin-top:12.999464pt;width:72.350pt;height:12.05pt;mso-position-horizontal-relative:page;mso-position-vertical-relative:paragraph;z-index:-251810816" coordorigin="3553,260" coordsize="1447,241" path="m3778,380l3769,339,3747,306,3714,284,3673,276,3632,284,3599,306,3577,339,3569,380,3577,421,3599,454,3632,476,3673,485,3714,476,3747,454,3769,421,3778,380m3793,380l3784,334,3784,380,3775,423,3751,458,3716,482,3673,491,3630,482,3595,458,3571,423,3562,380,3571,337,3595,302,3630,278,3673,269,3716,278,3751,302,3775,337,3784,380,3784,334,3784,333,3758,295,3720,269,3719,269,3673,260,3626,269,3588,295,3562,333,3553,380,3562,427,3588,465,3626,491,3673,500,3719,491,3720,491,3758,465,3784,427,3793,380m4019,380l4011,339,3988,306,3955,284,3914,276,3874,284,3840,306,3818,339,3810,380,3818,421,3840,454,3874,476,3914,485,3955,476,3988,454,4011,421,4019,380m4034,380l4025,334,4025,380,4016,423,3993,458,3957,482,3914,491,3871,482,3836,458,3812,423,3804,380,3812,337,3836,302,3871,278,3914,269,3957,278,3993,302,4016,337,4025,380,4025,334,4025,333,3999,295,3961,269,3961,269,3914,260,3868,269,3829,295,3804,333,3794,380,3804,427,3829,465,3868,491,3914,500,3961,491,3961,491,3999,465,4025,427,4034,380m4260,380l4252,339,4229,306,4196,284,4156,276,4115,284,4082,306,4059,339,4051,380,4059,421,4082,454,4115,476,4156,485,4196,476,4229,454,4252,421,4260,380m4276,380l4266,334,4266,380,4258,423,4234,458,4199,482,4156,491,4113,482,4077,458,4054,423,4045,380,4054,337,4077,302,4113,278,4156,269,4199,278,4234,302,4258,337,4266,380,4266,334,4266,333,4240,295,4202,269,4202,269,4156,260,4109,269,4071,295,4045,333,4035,380,4045,427,4071,465,4109,491,4156,500,4202,491,4202,491,4240,465,4266,427,4276,380m4501,380l4493,339,4471,306,4437,284,4397,276,4356,284,4323,306,4301,339,4292,380,4301,421,4323,454,4356,476,4397,485,4437,476,4471,454,4493,421,4501,380m4517,380l4508,334,4508,380,4499,423,4475,458,4440,482,4397,491,4354,482,4319,458,4295,423,4286,380,4295,337,4319,302,4354,278,4397,269,4440,278,4475,302,4499,337,4508,380,4508,334,4507,333,4482,295,4444,269,4443,269,4397,260,4350,269,4312,295,4286,333,4277,380,4286,427,4312,465,4350,491,4397,500,4443,491,4444,491,4482,465,4507,427,4517,380m4758,380l4751,343,4751,380,4742,424,4718,460,4682,484,4638,493,4594,484,4558,460,4534,424,4525,380,4534,336,4558,300,4594,276,4638,267,4682,276,4718,300,4742,336,4751,380,4751,343,4749,333,4723,295,4685,269,4675,267,4638,260,4591,269,4553,295,4527,333,4518,380,4527,427,4553,465,4591,491,4638,500,4675,493,4685,491,4723,465,4749,427,4758,380m4999,380l4992,343,4992,380,4983,424,4959,460,4923,484,4879,493,4835,484,4800,460,4776,424,4767,380,4776,336,4800,300,4835,276,4879,267,4923,276,4959,300,4983,336,4992,380,4992,343,4990,333,4964,295,4926,269,4916,267,4879,260,4833,269,4794,295,4769,333,4759,380,4769,427,4794,465,4833,491,4879,500,4916,493,4926,491,4964,465,4990,427,4999,380e" filled="true" fillcolor="#2b3d4f" stroked="false">
+            <v:path arrowok="t"/>
+            <v:fill type="solid"/>
+            <w10:wrap type="none"/>
+          </v:shape>
+        </w:pict>
+      </w:r>
+      <w:r>
+        <w:rPr/>
+        <w:pict>
+          <v:shape style="position:absolute;margin-left:177.131012pt;margin-top:41.746468pt;width:72.350pt;height:12.05pt;mso-position-horizontal-relative:page;mso-position-vertical-relative:paragraph;z-index:-251809792" coordorigin="3543,835" coordsize="1447,241" path="m3767,955l3759,914,3737,881,3703,859,3663,851,3622,859,3589,881,3566,914,3558,955,3566,996,3589,1029,3622,1051,3663,1060,3703,1051,3737,1029,3759,996,3767,955m3783,955l3773,909,3773,955,3765,998,3741,1033,3706,1057,3663,1066,3620,1057,3584,1033,3561,998,3552,955,3561,912,3584,877,3620,853,3663,844,3706,853,3741,877,3765,912,3773,955,3773,909,3773,908,3748,870,3709,844,3709,844,3663,835,3616,844,3578,870,3552,908,3543,955,3552,1002,3578,1040,3616,1066,3663,1075,3709,1066,3709,1066,3748,1040,3773,1002,3783,955m4008,955l4000,914,3978,881,3945,859,3904,851,3863,859,3830,881,3808,914,3799,955,3808,996,3830,1029,3863,1051,3904,1060,3945,1051,3978,1029,4000,996,4008,955m4024,955l4015,909,4015,955,4006,998,3982,1033,3947,1057,3904,1066,3861,1057,3826,1033,3802,998,3793,955,3802,912,3826,877,3861,853,3904,844,3947,853,3982,877,4006,912,4015,955,4015,909,4015,908,3989,870,3951,844,3950,844,3904,835,3857,844,3819,870,3793,908,3784,955,3793,1002,3819,1040,3857,1066,3904,1075,3950,1066,3951,1066,3989,1040,4015,1002,4024,955m4250,955l4242,914,4219,881,4186,859,4145,851,4105,859,4071,881,4049,914,4041,955,4049,996,4071,1029,4105,1051,4145,1060,4186,1051,4219,1029,4242,996,4250,955m4265,955l4256,909,4256,955,4247,998,4224,1033,4188,1057,4145,1066,4102,1057,4067,1033,4043,998,4035,955,4043,912,4067,877,4102,853,4145,844,4188,853,4224,877,4247,912,4256,955,4256,909,4256,908,4230,870,4192,844,4191,844,4145,835,4099,844,4060,870,4035,908,4025,955,4035,1002,4060,1040,4099,1066,4145,1075,4192,1066,4192,1066,4230,1040,4256,1002,4265,955m4491,955l4483,914,4460,881,4427,859,4386,851,4346,859,4313,881,4290,914,4282,955,4290,996,4313,1029,4346,1051,4386,1060,4427,1051,4460,1029,4483,996,4491,955m4507,955l4497,909,4497,955,4489,998,4465,1033,4430,1057,4386,1066,4343,1057,4308,1033,4284,998,4276,955,4284,912,4308,877,4343,853,4386,844,4430,853,4465,877,4489,912,4497,955,4497,909,4497,908,4471,870,4433,844,4433,844,4386,835,4340,844,4302,870,4276,908,4266,955,4276,1002,4302,1040,4340,1066,4386,1075,4433,1066,4433,1066,4471,1040,4497,1002,4507,955m4748,955l4740,918,4740,955,4732,999,4707,1035,4672,1059,4628,1068,4584,1059,4548,1035,4524,999,4515,955,4524,911,4548,875,4584,851,4628,842,4671,851,4707,875,4732,911,4740,955,4740,918,4738,908,4713,870,4675,844,4664,842,4628,835,4581,844,4543,870,4517,908,4508,955,4517,1002,4543,1040,4581,1066,4628,1075,4664,1068,4674,1066,4713,1040,4738,1002,4748,955m4989,955l4982,918,4982,955,4973,999,4949,1035,4913,1059,4869,1068,4825,1059,4789,1035,4765,999,4756,955,4765,911,4789,875,4825,851,4869,842,4913,851,4949,875,4973,911,4982,955,4982,918,4980,908,4954,870,4916,844,4906,842,4869,835,4822,844,4784,870,4758,908,4749,955,4758,1002,4784,1040,4822,1066,4869,1075,4906,1068,4916,1066,4954,1040,4980,1002,4989,955e" filled="true" fillcolor="#2b3d4f" stroked="false">
             <v:path arrowok="t"/>
             <v:fill type="solid"/>
             <w10:wrap type="none"/>
@@ -1546,57 +1546,57 @@
       <w:r>
         <w:rPr/>
         <w:pict>
-          <v:shape style="position:absolute;margin-left:166.420853pt;margin-top:4.617390pt;width:3.15pt;height:3.15pt;mso-position-horizontal-relative:page;mso-position-vertical-relative:paragraph;z-index:15740416" coordorigin="3328,92" coordsize="63,63" path="m3364,155l3356,155,3352,154,3328,128,3328,119,3356,92,3364,92,3391,119,3391,128,3368,154xe" filled="true" fillcolor="#2b3d4f" stroked="false">
-            <v:path arrowok="t"/>
-            <v:fill type="solid"/>
-            <w10:wrap type="none"/>
-          </v:shape>
-        </w:pict>
-      </w:r>
-      <w:r>
-        <w:rPr/>
-        <w:pict>
-          <v:shape style="position:absolute;margin-left:166.420853pt;margin-top:32.139946pt;width:3.15pt;height:3.15pt;mso-position-horizontal-relative:page;mso-position-vertical-relative:paragraph;z-index:15740928" coordorigin="3328,643" coordsize="63,63" path="m3364,705l3356,705,3352,705,3328,678,3328,670,3356,643,3364,643,3391,670,3391,678,3368,705xe" filled="true" fillcolor="#2b3d4f" stroked="false">
-            <v:path arrowok="t"/>
-            <v:fill type="solid"/>
-            <w10:wrap type="none"/>
-          </v:shape>
-        </w:pict>
-      </w:r>
-      <w:r>
-        <w:rPr/>
-        <w:pict>
-          <v:shape style="position:absolute;margin-left:166.420853pt;margin-top:59.662498pt;width:3.15pt;height:3.15pt;mso-position-horizontal-relative:page;mso-position-vertical-relative:paragraph;z-index:15741440" coordorigin="3328,1193" coordsize="63,63" path="m3364,1256l3356,1256,3352,1255,3328,1229,3328,1220,3356,1193,3364,1193,3391,1220,3391,1229,3368,1255xe" filled="true" fillcolor="#2b3d4f" stroked="false">
-            <v:path arrowok="t"/>
-            <v:fill type="solid"/>
-            <w10:wrap type="none"/>
-          </v:shape>
-        </w:pict>
-      </w:r>
-      <w:r>
-        <w:rPr/>
-        <w:pict>
-          <v:shape style="position:absolute;margin-left:177.130005pt;margin-top:12.220362pt;width:72.350pt;height:12.05pt;mso-position-horizontal-relative:page;mso-position-vertical-relative:paragraph;z-index:-15805440" coordorigin="3543,244" coordsize="1447,241" path="m3767,365l3759,324,3737,291,3703,268,3663,260,3622,268,3589,291,3566,324,3558,365,3566,405,3589,438,3622,461,3663,469,3703,461,3737,438,3759,405,3767,365xm3783,365l3773,318,3773,365,3765,408,3741,443,3706,467,3663,475,3620,467,3584,443,3561,408,3552,365,3561,321,3584,286,3620,263,3663,254,3706,263,3741,286,3765,321,3773,365,3773,318,3773,318,3748,280,3709,254,3709,254,3663,244,3616,254,3578,280,3552,318,3543,365,3552,411,3578,449,3616,475,3663,485,3709,475,3709,475,3748,449,3773,411,3783,365xm4008,365l4000,324,3978,291,3945,268,3904,260,3863,268,3830,291,3808,324,3799,365,3808,405,3830,438,3863,461,3904,469,3945,461,3978,438,4000,405,4008,365xm4024,365l4015,318,4015,365,4006,408,3982,443,3947,467,3904,475,3861,467,3826,443,3802,408,3793,365,3802,321,3826,286,3861,263,3904,254,3947,263,3982,286,4006,321,4015,365,4015,318,4015,318,3989,280,3951,254,3950,254,3904,244,3857,254,3819,280,3793,318,3784,365,3793,411,3819,449,3857,475,3904,485,3950,475,3951,475,3989,449,4015,411,4024,365xm4250,365l4241,324,4219,291,4186,268,4145,260,4105,268,4071,291,4049,324,4041,365,4049,405,4071,438,4105,461,4145,469,4186,461,4219,438,4241,405,4250,365xm4265,365l4256,318,4256,365,4247,408,4223,443,4188,467,4145,475,4102,467,4067,443,4043,408,4034,365,4043,321,4067,286,4102,263,4145,254,4188,263,4223,286,4247,321,4256,365,4256,318,4256,318,4230,280,4192,254,4191,254,4145,244,4099,254,4060,280,4035,318,4025,365,4035,411,4060,449,4099,475,4145,485,4192,475,4192,475,4230,449,4256,411,4265,365xm4491,365l4483,324,4460,291,4427,268,4386,260,4346,268,4313,291,4290,324,4282,365,4290,405,4313,438,4346,461,4386,469,4427,461,4460,438,4483,405,4491,365xm4507,365l4497,318,4497,365,4489,408,4465,443,4430,467,4386,475,4343,467,4308,443,4284,408,4276,365,4284,321,4308,286,4343,263,4386,254,4430,263,4465,286,4489,321,4497,365,4497,318,4497,318,4471,280,4433,254,4433,254,4386,244,4340,254,4302,280,4276,318,4266,365,4276,411,4302,449,4340,475,4386,485,4433,475,4433,475,4471,449,4497,411,4507,365xm4748,365l4740,328,4740,365,4732,408,4707,444,4672,468,4628,477,4584,468,4548,444,4524,408,4515,365,4524,321,4548,285,4584,261,4628,252,4671,261,4707,285,4732,321,4740,365,4740,328,4738,318,4713,280,4675,254,4664,252,4628,244,4581,254,4543,280,4517,318,4508,365,4517,411,4543,449,4581,475,4628,485,4664,477,4674,475,4713,449,4738,411,4748,365xm4989,365l4982,328,4982,365,4973,408,4949,444,4913,468,4869,477,4825,468,4789,444,4765,408,4756,365,4765,321,4789,285,4825,261,4869,252,4913,261,4949,285,4973,321,4982,365,4982,328,4980,318,4954,280,4916,254,4906,252,4869,244,4822,254,4784,280,4758,318,4749,365,4758,411,4784,449,4822,475,4869,485,4906,477,4916,475,4954,449,4980,411,4989,365xe" filled="true" fillcolor="#2b3d4f" stroked="false">
-            <v:path arrowok="t"/>
-            <v:fill type="solid"/>
-            <w10:wrap type="none"/>
-          </v:shape>
-        </w:pict>
-      </w:r>
-      <w:r>
-        <w:rPr/>
-        <w:pict>
-          <v:shape style="position:absolute;margin-left:177.130005pt;margin-top:40.097363pt;width:72.350pt;height:12.05pt;mso-position-horizontal-relative:page;mso-position-vertical-relative:paragraph;z-index:-15804928" coordorigin="3543,802" coordsize="1447,241" path="m3767,922l3759,881,3737,848,3703,826,3663,818,3622,826,3589,848,3566,881,3558,922,3566,963,3589,996,3622,1018,3663,1027,3703,1018,3737,996,3759,963,3767,922xm3783,922l3773,876,3773,922,3765,965,3741,1000,3706,1024,3663,1033,3620,1024,3584,1000,3561,965,3552,922,3561,879,3584,844,3620,820,3663,811,3706,820,3741,844,3765,879,3773,922,3773,876,3773,875,3748,837,3709,811,3709,811,3663,802,3616,811,3578,837,3552,875,3543,922,3552,969,3578,1007,3616,1033,3663,1042,3709,1033,3709,1033,3748,1007,3773,969,3783,922xm4008,922l4000,881,3978,848,3945,826,3904,818,3863,826,3830,848,3808,881,3799,922,3808,963,3830,996,3863,1018,3904,1027,3945,1018,3978,996,4000,963,4008,922xm4024,922l4015,876,4015,922,4006,965,3982,1000,3947,1024,3904,1033,3861,1024,3826,1000,3802,965,3793,922,3802,879,3826,844,3861,820,3904,811,3947,820,3982,844,4006,879,4015,922,4015,876,4015,875,3989,837,3951,811,3950,811,3904,802,3857,811,3819,837,3793,875,3784,922,3793,969,3819,1007,3857,1033,3904,1042,3950,1033,3951,1033,3989,1007,4015,969,4024,922xm4250,922l4241,881,4219,848,4186,826,4145,818,4105,826,4071,848,4049,881,4041,922,4049,963,4071,996,4105,1018,4145,1027,4186,1018,4219,996,4241,963,4250,922xm4265,922l4256,876,4256,922,4247,965,4223,1000,4188,1024,4145,1033,4102,1024,4067,1000,4043,965,4034,922,4043,879,4067,844,4102,820,4145,811,4188,820,4223,844,4247,879,4256,922,4256,876,4256,875,4230,837,4192,811,4191,811,4145,802,4099,811,4060,837,4035,875,4025,922,4035,969,4060,1007,4099,1033,4145,1042,4192,1033,4192,1033,4230,1007,4256,969,4265,922xm4748,922l4740,885,4740,922,4732,966,4707,1002,4672,1026,4628,1035,4584,1026,4548,1002,4524,966,4516,927,4517,922,4516,917,4524,878,4548,842,4584,818,4628,809,4671,818,4707,842,4732,878,4740,922,4740,885,4738,875,4713,837,4675,811,4664,809,4628,802,4581,811,4543,837,4517,875,4512,899,4509,881,4509,927,4501,966,4477,1002,4441,1026,4397,1035,4353,1026,4317,1002,4293,966,4284,922,4293,878,4317,842,4353,818,4397,809,4441,818,4476,842,4501,878,4509,917,4508,922,4509,927,4509,881,4508,875,4482,837,4444,811,4434,809,4397,802,4350,811,4312,837,4286,875,4277,922,4286,969,4312,1007,4350,1033,4397,1042,4433,1035,4443,1033,4482,1007,4507,969,4512,945,4517,969,4543,1007,4581,1033,4628,1042,4664,1035,4674,1033,4713,1007,4738,969,4748,922xm4989,922l4982,885,4982,922,4973,966,4949,1002,4913,1026,4869,1035,4825,1026,4789,1002,4765,966,4756,922,4765,878,4789,842,4825,818,4869,809,4913,818,4949,842,4973,878,4982,922,4982,885,4980,875,4954,837,4916,811,4906,809,4869,802,4822,811,4784,837,4758,875,4749,922,4758,969,4784,1007,4822,1033,4869,1042,4906,1035,4916,1033,4954,1007,4980,969,4989,922xe" filled="true" fillcolor="#2b3d4f" stroked="false">
-            <v:path arrowok="t"/>
-            <v:fill type="solid"/>
-            <w10:wrap type="none"/>
-          </v:shape>
-        </w:pict>
-      </w:r>
-      <w:r>
-        <w:rPr/>
-        <w:pict>
-          <v:shape style="position:absolute;margin-left:177.130005pt;margin-top:69.497368pt;width:72.350pt;height:12.05pt;mso-position-horizontal-relative:page;mso-position-vertical-relative:paragraph;z-index:-15804416" coordorigin="3543,1390" coordsize="1447,241" path="m3767,1510l3759,1469,3737,1436,3703,1414,3663,1406,3622,1414,3589,1436,3566,1469,3558,1510,3566,1551,3589,1584,3622,1606,3663,1615,3703,1606,3737,1584,3759,1551,3767,1510xm3783,1510l3773,1464,3773,1510,3765,1553,3741,1588,3706,1612,3663,1621,3620,1612,3584,1588,3561,1553,3552,1510,3561,1467,3584,1432,3620,1408,3663,1399,3706,1408,3741,1432,3765,1467,3773,1510,3773,1464,3773,1463,3748,1425,3709,1399,3709,1399,3663,1390,3616,1399,3578,1425,3552,1463,3543,1510,3552,1557,3578,1595,3616,1621,3663,1630,3709,1621,3709,1621,3748,1595,3773,1557,3783,1510xm4008,1510l4000,1469,3978,1436,3945,1414,3904,1406,3863,1414,3830,1436,3808,1469,3799,1510,3808,1551,3830,1584,3863,1606,3904,1615,3945,1606,3978,1584,4000,1551,4008,1510xm4024,1510l4015,1464,4015,1510,4006,1553,3982,1588,3947,1612,3904,1621,3861,1612,3826,1588,3802,1553,3793,1510,3802,1467,3826,1432,3861,1408,3904,1399,3947,1408,3982,1432,4006,1467,4015,1510,4015,1464,4015,1463,3989,1425,3951,1399,3950,1399,3904,1390,3857,1399,3819,1425,3793,1463,3784,1510,3793,1557,3819,1595,3857,1621,3904,1630,3950,1621,3951,1621,3989,1595,4015,1557,4024,1510xm4276,1510l4268,1473,4268,1510,4259,1554,4235,1590,4199,1614,4156,1623,4112,1614,4076,1590,4052,1554,4043,1510,4052,1466,4076,1430,4112,1406,4156,1397,4199,1406,4235,1430,4259,1466,4268,1510,4268,1473,4266,1463,4241,1425,4202,1399,4192,1397,4156,1390,4109,1399,4071,1425,4045,1463,4035,1510,4045,1557,4071,1595,4109,1621,4156,1630,4192,1623,4202,1621,4240,1595,4266,1557,4276,1510xm4748,1510l4740,1473,4740,1510,4732,1554,4707,1590,4672,1614,4628,1623,4584,1614,4548,1590,4524,1554,4516,1515,4517,1510,4516,1505,4524,1466,4548,1430,4584,1406,4628,1397,4671,1406,4707,1430,4732,1466,4740,1510,4740,1473,4738,1463,4713,1425,4675,1399,4664,1397,4628,1390,4581,1399,4543,1425,4517,1463,4512,1487,4509,1469,4509,1515,4501,1554,4477,1590,4441,1614,4397,1623,4353,1614,4317,1590,4293,1554,4284,1510,4293,1466,4317,1430,4353,1406,4397,1397,4441,1406,4476,1430,4501,1466,4509,1505,4508,1510,4509,1515,4509,1469,4508,1463,4482,1425,4444,1399,4434,1397,4397,1390,4350,1399,4312,1425,4286,1463,4277,1510,4286,1557,4312,1595,4350,1621,4397,1630,4433,1623,4443,1621,4482,1595,4507,1557,4512,1533,4517,1557,4543,1595,4581,1621,4628,1630,4664,1623,4674,1621,4713,1595,4738,1557,4748,1510xm4989,1510l4982,1473,4982,1510,4973,1554,4949,1590,4913,1614,4869,1623,4825,1614,4789,1590,4765,1554,4756,1510,4765,1466,4789,1430,4825,1406,4869,1397,4913,1406,4949,1430,4973,1466,4982,1510,4982,1473,4980,1463,4954,1425,4916,1399,4906,1397,4869,1390,4822,1399,4784,1425,4758,1463,4749,1510,4758,1557,4784,1595,4822,1621,4869,1630,4906,1623,4916,1621,4954,1595,4980,1557,4989,1510xe" filled="true" fillcolor="#2b3d4f" stroked="false">
+          <v:shape style="position:absolute;margin-left:166.420853pt;margin-top:4.617392pt;width:3.15pt;height:3.15pt;mso-position-horizontal-relative:page;mso-position-vertical-relative:paragraph;z-index:251681792" coordorigin="3328,92" coordsize="63,63" path="m3364,155l3356,155,3352,154,3328,128,3328,119,3356,92,3364,92,3391,119,3391,128,3364,155xe" filled="true" fillcolor="#2b3d4f" stroked="false">
+            <v:path arrowok="t"/>
+            <v:fill type="solid"/>
+            <w10:wrap type="none"/>
+          </v:shape>
+        </w:pict>
+      </w:r>
+      <w:r>
+        <w:rPr/>
+        <w:pict>
+          <v:shape style="position:absolute;margin-left:166.420853pt;margin-top:32.139946pt;width:3.15pt;height:3.15pt;mso-position-horizontal-relative:page;mso-position-vertical-relative:paragraph;z-index:251682816" coordorigin="3328,643" coordsize="63,63" path="m3364,705l3356,705,3352,705,3328,678,3328,670,3356,643,3364,643,3391,670,3391,678,3364,705xe" filled="true" fillcolor="#2b3d4f" stroked="false">
+            <v:path arrowok="t"/>
+            <v:fill type="solid"/>
+            <w10:wrap type="none"/>
+          </v:shape>
+        </w:pict>
+      </w:r>
+      <w:r>
+        <w:rPr/>
+        <w:pict>
+          <v:shape style="position:absolute;margin-left:166.420853pt;margin-top:59.662502pt;width:3.15pt;height:3.15pt;mso-position-horizontal-relative:page;mso-position-vertical-relative:paragraph;z-index:251683840" coordorigin="3328,1193" coordsize="63,63" path="m3364,1256l3356,1256,3352,1255,3328,1229,3328,1220,3356,1193,3364,1193,3391,1220,3391,1229,3364,1256xe" filled="true" fillcolor="#2b3d4f" stroked="false">
+            <v:path arrowok="t"/>
+            <v:fill type="solid"/>
+            <w10:wrap type="none"/>
+          </v:shape>
+        </w:pict>
+      </w:r>
+      <w:r>
+        <w:rPr/>
+        <w:pict>
+          <v:shape style="position:absolute;margin-left:177.130005pt;margin-top:12.220362pt;width:72.350pt;height:12.05pt;mso-position-horizontal-relative:page;mso-position-vertical-relative:paragraph;z-index:-251808768" coordorigin="3543,244" coordsize="1447,241" path="m3767,365l3759,324,3737,291,3703,268,3663,260,3622,268,3589,291,3566,324,3558,365,3566,405,3589,438,3622,461,3663,469,3703,461,3737,438,3759,405,3767,365m3783,365l3773,318,3773,365,3765,408,3741,443,3706,467,3663,475,3620,467,3584,443,3561,408,3552,365,3561,321,3584,286,3620,263,3663,254,3706,263,3741,286,3765,321,3773,365,3773,318,3773,318,3748,280,3709,254,3709,254,3663,244,3616,254,3578,280,3552,318,3543,365,3552,411,3578,449,3616,475,3663,485,3709,475,3709,475,3748,449,3773,411,3783,365m4008,365l4000,324,3978,291,3945,268,3904,260,3863,268,3830,291,3808,324,3799,365,3808,405,3830,438,3863,461,3904,469,3945,461,3978,438,4000,405,4008,365m4024,365l4015,318,4015,365,4006,408,3982,443,3947,467,3904,475,3861,467,3826,443,3802,408,3793,365,3802,321,3826,286,3861,263,3904,254,3947,263,3982,286,4006,321,4015,365,4015,318,4015,318,3989,280,3951,254,3950,254,3904,244,3857,254,3819,280,3793,318,3784,365,3793,411,3819,449,3857,475,3904,485,3950,475,3951,475,3989,449,4015,411,4024,365m4250,365l4241,324,4219,291,4186,268,4145,260,4105,268,4071,291,4049,324,4041,365,4049,405,4071,438,4105,461,4145,469,4186,461,4219,438,4241,405,4250,365m4265,365l4256,318,4256,365,4247,408,4223,443,4188,467,4145,475,4102,467,4067,443,4043,408,4034,365,4043,321,4067,286,4102,263,4145,254,4188,263,4223,286,4247,321,4256,365,4256,318,4256,318,4230,280,4192,254,4191,254,4145,244,4099,254,4060,280,4035,318,4025,365,4035,411,4060,449,4099,475,4145,485,4192,475,4192,475,4230,449,4256,411,4265,365m4491,365l4483,324,4460,291,4427,268,4386,260,4346,268,4313,291,4290,324,4282,365,4290,405,4313,438,4346,461,4386,469,4427,461,4460,438,4483,405,4491,365m4507,365l4497,318,4497,365,4489,408,4465,443,4430,467,4386,475,4343,467,4308,443,4284,408,4276,365,4284,321,4308,286,4343,263,4386,254,4430,263,4465,286,4489,321,4497,365,4497,318,4497,318,4471,280,4433,254,4433,254,4386,244,4340,254,4302,280,4276,318,4266,365,4276,411,4302,449,4340,475,4386,485,4433,475,4433,475,4471,449,4497,411,4507,365m4748,365l4740,328,4740,365,4732,408,4707,444,4672,468,4628,477,4584,468,4548,444,4524,408,4515,365,4524,321,4548,285,4584,261,4628,252,4671,261,4707,285,4732,321,4740,365,4740,328,4738,318,4713,280,4675,254,4664,252,4628,244,4581,254,4543,280,4517,318,4508,365,4517,411,4543,449,4581,475,4628,485,4664,477,4674,475,4713,449,4738,411,4748,365m4989,365l4982,328,4982,365,4973,408,4949,444,4913,468,4869,477,4825,468,4789,444,4765,408,4756,365,4765,321,4789,285,4825,261,4869,252,4913,261,4949,285,4973,321,4982,365,4982,328,4980,318,4954,280,4916,254,4906,252,4869,244,4822,254,4784,280,4758,318,4749,365,4758,411,4784,449,4822,475,4869,485,4906,477,4916,475,4954,449,4980,411,4989,365e" filled="true" fillcolor="#2b3d4f" stroked="false">
+            <v:path arrowok="t"/>
+            <v:fill type="solid"/>
+            <w10:wrap type="none"/>
+          </v:shape>
+        </w:pict>
+      </w:r>
+      <w:r>
+        <w:rPr/>
+        <w:pict>
+          <v:shape style="position:absolute;margin-left:177.130005pt;margin-top:40.097363pt;width:72.350pt;height:12.05pt;mso-position-horizontal-relative:page;mso-position-vertical-relative:paragraph;z-index:-251807744" coordorigin="3543,802" coordsize="1447,241" path="m3767,922l3759,881,3737,848,3703,826,3663,818,3622,826,3589,848,3566,881,3558,922,3566,963,3589,996,3622,1018,3663,1027,3703,1018,3737,996,3759,963,3767,922m3783,922l3773,876,3773,922,3765,965,3741,1000,3706,1024,3663,1033,3620,1024,3584,1000,3561,965,3552,922,3561,879,3584,844,3620,820,3663,811,3706,820,3741,844,3765,879,3773,922,3773,876,3773,875,3748,837,3709,811,3709,811,3663,802,3616,811,3578,837,3552,875,3543,922,3552,969,3578,1007,3616,1033,3663,1042,3709,1033,3709,1033,3748,1007,3773,969,3783,922m4008,922l4000,881,3978,848,3945,826,3904,818,3863,826,3830,848,3808,881,3799,922,3808,963,3830,996,3863,1018,3904,1027,3945,1018,3978,996,4000,963,4008,922m4024,922l4015,876,4015,922,4006,965,3982,1000,3947,1024,3904,1033,3861,1024,3826,1000,3802,965,3793,922,3802,879,3826,844,3861,820,3904,811,3947,820,3982,844,4006,879,4015,922,4015,876,4015,875,3989,837,3951,811,3950,811,3904,802,3857,811,3819,837,3793,875,3784,922,3793,969,3819,1007,3857,1033,3904,1042,3950,1033,3951,1033,3989,1007,4015,969,4024,922m4250,922l4241,881,4219,848,4186,826,4145,818,4105,826,4071,848,4049,881,4041,922,4049,963,4071,996,4105,1018,4145,1027,4186,1018,4219,996,4241,963,4250,922m4265,922l4256,876,4256,922,4247,965,4223,1000,4188,1024,4145,1033,4102,1024,4067,1000,4043,965,4034,922,4043,879,4067,844,4102,820,4145,811,4188,820,4223,844,4247,879,4256,922,4256,876,4256,875,4230,837,4192,811,4191,811,4145,802,4099,811,4060,837,4035,875,4025,922,4035,969,4060,1007,4099,1033,4145,1042,4192,1033,4192,1033,4230,1007,4256,969,4265,922m4748,922l4740,885,4740,922,4732,966,4707,1002,4672,1026,4628,1035,4584,1026,4548,1002,4524,966,4516,927,4517,922,4516,917,4524,878,4548,842,4584,818,4628,809,4671,818,4707,842,4732,878,4740,922,4740,885,4738,875,4713,837,4675,811,4664,809,4628,802,4581,811,4543,837,4517,875,4512,899,4509,881,4509,927,4501,966,4477,1002,4441,1026,4397,1035,4353,1026,4317,1002,4293,966,4284,922,4293,878,4317,842,4353,818,4397,809,4441,818,4476,842,4501,878,4509,917,4508,922,4509,927,4509,881,4508,875,4482,837,4444,811,4434,809,4397,802,4350,811,4312,837,4286,875,4277,922,4286,969,4312,1007,4350,1033,4397,1042,4433,1035,4443,1033,4482,1007,4507,969,4512,945,4517,969,4543,1007,4581,1033,4628,1042,4664,1035,4674,1033,4713,1007,4738,969,4748,922m4989,922l4982,885,4982,922,4973,966,4949,1002,4913,1026,4869,1035,4825,1026,4789,1002,4765,966,4756,922,4765,878,4789,842,4825,818,4869,809,4913,818,4949,842,4973,878,4982,922,4982,885,4980,875,4954,837,4916,811,4906,809,4869,802,4822,811,4784,837,4758,875,4749,922,4758,969,4784,1007,4822,1033,4869,1042,4906,1035,4916,1033,4954,1007,4980,969,4989,922e" filled="true" fillcolor="#2b3d4f" stroked="false">
+            <v:path arrowok="t"/>
+            <v:fill type="solid"/>
+            <w10:wrap type="none"/>
+          </v:shape>
+        </w:pict>
+      </w:r>
+      <w:r>
+        <w:rPr/>
+        <w:pict>
+          <v:shape style="position:absolute;margin-left:177.130005pt;margin-top:69.497368pt;width:72.350pt;height:12.05pt;mso-position-horizontal-relative:page;mso-position-vertical-relative:paragraph;z-index:-251806720" coordorigin="3543,1390" coordsize="1447,241" path="m3767,1510l3759,1469,3737,1436,3703,1414,3663,1406,3622,1414,3589,1436,3566,1469,3558,1510,3566,1551,3589,1584,3622,1606,3663,1615,3703,1606,3737,1584,3759,1551,3767,1510m3783,1510l3773,1464,3773,1510,3765,1553,3741,1588,3706,1612,3663,1621,3620,1612,3584,1588,3561,1553,3552,1510,3561,1467,3584,1432,3620,1408,3663,1399,3706,1408,3741,1432,3765,1467,3773,1510,3773,1464,3773,1463,3748,1425,3709,1399,3709,1399,3663,1390,3616,1399,3578,1425,3552,1463,3543,1510,3552,1557,3578,1595,3616,1621,3663,1630,3709,1621,3709,1621,3748,1595,3773,1557,3783,1510m4008,1510l4000,1469,3978,1436,3945,1414,3904,1406,3863,1414,3830,1436,3808,1469,3799,1510,3808,1551,3830,1584,3863,1606,3904,1615,3945,1606,3978,1584,4000,1551,4008,1510m4024,1510l4015,1464,4015,1510,4006,1553,3982,1588,3947,1612,3904,1621,3861,1612,3826,1588,3802,1553,3793,1510,3802,1467,3826,1432,3861,1408,3904,1399,3947,1408,3982,1432,4006,1467,4015,1510,4015,1464,4015,1463,3989,1425,3951,1399,3950,1399,3904,1390,3857,1399,3819,1425,3793,1463,3784,1510,3793,1557,3819,1595,3857,1621,3904,1630,3950,1621,3951,1621,3989,1595,4015,1557,4024,1510m4276,1510l4268,1473,4268,1510,4259,1554,4235,1590,4199,1614,4156,1623,4112,1614,4076,1590,4052,1554,4043,1510,4052,1466,4076,1430,4112,1406,4156,1397,4199,1406,4235,1430,4259,1466,4268,1510,4268,1473,4266,1463,4241,1425,4202,1399,4192,1397,4156,1390,4109,1399,4071,1425,4045,1463,4035,1510,4045,1557,4071,1595,4109,1621,4156,1630,4192,1623,4202,1621,4240,1595,4266,1557,4276,1510m4748,1510l4740,1473,4740,1510,4732,1554,4707,1590,4672,1614,4628,1623,4584,1614,4548,1590,4524,1554,4516,1515,4517,1510,4516,1505,4524,1466,4548,1430,4584,1406,4628,1397,4671,1406,4707,1430,4732,1466,4740,1510,4740,1473,4738,1463,4713,1425,4675,1399,4664,1397,4628,1390,4581,1399,4543,1425,4517,1463,4512,1487,4509,1469,4509,1515,4501,1554,4477,1590,4441,1614,4397,1623,4353,1614,4317,1590,4293,1554,4284,1510,4293,1466,4317,1430,4353,1406,4397,1397,4441,1406,4476,1430,4501,1466,4509,1505,4508,1510,4509,1515,4509,1469,4508,1463,4482,1425,4444,1399,4434,1397,4397,1390,4350,1399,4312,1425,4286,1463,4277,1510,4286,1557,4312,1595,4350,1621,4397,1630,4433,1623,4443,1621,4482,1595,4507,1557,4512,1533,4517,1557,4543,1595,4581,1621,4628,1630,4664,1623,4674,1621,4713,1595,4738,1557,4748,1510m4989,1510l4982,1473,4982,1510,4973,1554,4949,1590,4913,1614,4869,1623,4825,1614,4789,1590,4765,1554,4756,1510,4765,1466,4789,1430,4825,1406,4869,1397,4913,1406,4949,1430,4973,1466,4982,1510,4982,1473,4980,1463,4954,1425,4916,1399,4906,1397,4869,1390,4822,1399,4784,1425,4758,1463,4749,1510,4758,1557,4784,1595,4822,1621,4869,1630,4906,1623,4916,1621,4954,1595,4980,1557,4989,1510e" filled="true" fillcolor="#2b3d4f" stroked="false">
             <v:path arrowok="t"/>
             <v:fill type="solid"/>
             <w10:wrap type="none"/>
@@ -1627,77 +1627,77 @@
       <w:r>
         <w:rPr/>
         <w:pict>
-          <v:shape style="position:absolute;margin-left:166.420853pt;margin-top:4.717396pt;width:3.15pt;height:3.15pt;mso-position-horizontal-relative:page;mso-position-vertical-relative:paragraph;z-index:15741952" coordorigin="3328,94" coordsize="63,63" path="m3364,157l3356,157,3352,156,3328,130,3328,121,3356,94,3364,94,3391,121,3391,130,3368,156xe" filled="true" fillcolor="#2b3d4f" stroked="false">
-            <v:path arrowok="t"/>
-            <v:fill type="solid"/>
-            <w10:wrap type="none"/>
-          </v:shape>
-        </w:pict>
-      </w:r>
-      <w:r>
-        <w:rPr/>
-        <w:pict>
-          <v:shape style="position:absolute;margin-left:166.420853pt;margin-top:32.239948pt;width:3.15pt;height:3.15pt;mso-position-horizontal-relative:page;mso-position-vertical-relative:paragraph;z-index:15742464" coordorigin="3328,645" coordsize="63,63" path="m3364,707l3356,707,3352,707,3328,680,3328,672,3356,645,3364,645,3391,672,3391,680,3368,707xe" filled="true" fillcolor="#2b3d4f" stroked="false">
-            <v:path arrowok="t"/>
-            <v:fill type="solid"/>
-            <w10:wrap type="none"/>
-          </v:shape>
-        </w:pict>
-      </w:r>
-      <w:r>
-        <w:rPr/>
-        <w:pict>
-          <v:shape style="position:absolute;margin-left:166.420853pt;margin-top:59.762505pt;width:3.15pt;height:3.15pt;mso-position-horizontal-relative:page;mso-position-vertical-relative:paragraph;z-index:15742976" coordorigin="3328,1195" coordsize="63,63" path="m3364,1258l3356,1258,3352,1257,3328,1231,3328,1222,3356,1195,3364,1195,3391,1222,3391,1231,3368,1257xe" filled="true" fillcolor="#2b3d4f" stroked="false">
-            <v:path arrowok="t"/>
-            <v:fill type="solid"/>
-            <w10:wrap type="none"/>
-          </v:shape>
-        </w:pict>
-      </w:r>
-      <w:r>
-        <w:rPr/>
-        <w:pict>
-          <v:shape style="position:absolute;margin-left:166.420853pt;margin-top:87.285057pt;width:3.15pt;height:3.15pt;mso-position-horizontal-relative:page;mso-position-vertical-relative:paragraph;z-index:15743488" coordorigin="3328,1746" coordsize="63,63" path="m3364,1808l3356,1808,3352,1807,3328,1781,3328,1773,3356,1746,3364,1746,3391,1773,3391,1781,3368,1807xe" filled="true" fillcolor="#2b3d4f" stroked="false">
-            <v:path arrowok="t"/>
-            <v:fill type="solid"/>
-            <w10:wrap type="none"/>
-          </v:shape>
-        </w:pict>
-      </w:r>
-      <w:r>
-        <w:rPr/>
-        <w:pict>
-          <v:shape style="position:absolute;margin-left:177.130005pt;margin-top:14.552709pt;width:72.350pt;height:12.05pt;mso-position-horizontal-relative:page;mso-position-vertical-relative:paragraph;z-index:-15803904" coordorigin="3543,291" coordsize="1447,241" path="m3767,411l3759,371,3737,337,3703,315,3663,307,3622,315,3589,337,3566,371,3558,411,3566,452,3589,485,3622,507,3663,516,3703,507,3737,485,3759,452,3767,411xm3783,411l3773,365,3773,411,3765,454,3741,489,3706,513,3663,522,3620,513,3584,489,3561,454,3552,411,3561,368,3584,333,3620,309,3663,300,3706,309,3741,333,3765,368,3773,411,3773,365,3773,364,3748,326,3709,301,3709,300,3663,291,3616,301,3578,326,3552,364,3543,411,3552,458,3578,496,3616,522,3663,531,3709,522,3709,522,3748,496,3773,458,3783,411xm4008,411l4000,371,3978,337,3945,315,3904,307,3863,315,3830,337,3808,371,3799,411,3808,452,3830,485,3863,507,3904,516,3945,507,3978,485,4000,452,4008,411xm4024,411l4015,365,4015,411,4006,454,3982,489,3947,513,3904,522,3861,513,3826,489,3802,454,3793,411,3802,368,3826,333,3861,309,3904,300,3947,309,3982,333,4006,368,4015,411,4015,365,4015,364,3989,326,3951,301,3950,300,3904,291,3857,301,3819,326,3793,364,3784,411,3793,458,3819,496,3857,522,3904,531,3950,522,3951,522,3989,496,4015,458,4024,411xm4250,411l4241,371,4219,337,4186,315,4145,307,4105,315,4071,337,4049,371,4041,411,4049,452,4071,485,4105,507,4145,516,4186,507,4219,485,4241,452,4250,411xm4265,411l4256,365,4256,411,4247,454,4223,489,4188,513,4145,522,4102,513,4067,489,4043,454,4034,411,4043,368,4067,333,4102,309,4145,300,4188,309,4223,333,4247,368,4256,411,4256,365,4256,364,4230,326,4192,301,4191,300,4145,291,4099,301,4060,326,4035,364,4025,411,4035,458,4060,496,4099,522,4145,531,4192,522,4192,522,4230,496,4256,458,4265,411xm4491,411l4483,371,4460,337,4427,315,4386,307,4346,315,4313,337,4290,371,4282,411,4290,452,4313,485,4346,507,4386,516,4427,507,4460,485,4483,452,4491,411xm4507,411l4497,365,4497,411,4489,454,4465,489,4430,513,4386,522,4343,513,4308,489,4284,454,4276,411,4284,368,4308,333,4343,309,4386,300,4430,309,4465,333,4489,368,4497,411,4497,365,4497,364,4471,326,4433,301,4433,300,4386,291,4340,301,4302,326,4276,364,4266,411,4276,458,4302,496,4340,522,4386,531,4433,522,4433,522,4471,496,4497,458,4507,411xm4732,411l4724,371,4702,337,4668,315,4628,307,4587,315,4554,337,4531,371,4523,411,4531,452,4554,485,4587,507,4628,516,4668,507,4702,485,4724,452,4732,411xm4748,411l4738,365,4738,411,4730,454,4706,489,4671,513,4628,522,4585,513,4549,489,4526,454,4517,411,4526,368,4549,333,4585,309,4628,300,4671,309,4706,333,4730,368,4738,411,4738,365,4738,364,4713,326,4674,301,4674,300,4628,291,4581,301,4543,326,4517,364,4508,411,4517,458,4543,496,4581,522,4628,531,4674,522,4674,522,4713,496,4738,458,4748,411xm4989,411l4982,374,4982,411,4973,455,4949,491,4913,515,4869,524,4825,515,4789,491,4765,455,4756,411,4765,367,4789,331,4825,307,4869,298,4913,307,4949,331,4973,367,4982,411,4982,374,4980,364,4954,326,4916,300,4906,298,4869,291,4822,301,4784,326,4758,365,4749,411,4758,458,4784,496,4822,522,4869,531,4906,524,4916,522,4954,496,4980,458,4989,411xe" filled="true" fillcolor="#2b3d4f" stroked="false">
-            <v:path arrowok="t"/>
-            <v:fill type="solid"/>
-            <w10:wrap type="none"/>
-          </v:shape>
-        </w:pict>
-      </w:r>
-      <w:r>
-        <w:rPr/>
-        <w:pict>
-          <v:shape style="position:absolute;margin-left:177.130005pt;margin-top:96.740715pt;width:72.350pt;height:12.05pt;mso-position-horizontal-relative:page;mso-position-vertical-relative:paragraph;z-index:-15803392" coordorigin="3543,1935" coordsize="1447,241" path="m3767,2055l3759,2014,3737,1981,3703,1959,3663,1950,3622,1959,3589,1981,3566,2014,3558,2055,3566,2096,3589,2129,3622,2151,3663,2159,3703,2151,3737,2129,3759,2096,3767,2055xm3783,2055l3773,2009,3773,2055,3765,2098,3741,2133,3706,2157,3663,2166,3620,2157,3584,2133,3561,2098,3552,2055,3561,2012,3584,1977,3620,1953,3663,1944,3706,1953,3741,1977,3765,2012,3773,2055,3773,2009,3773,2008,3748,1970,3709,1944,3709,1944,3663,1935,3616,1944,3578,1970,3552,2008,3543,2055,3552,2102,3578,2140,3616,2166,3663,2175,3709,2166,3709,2166,3748,2140,3773,2102,3783,2055xm4008,2055l4000,2014,3978,1981,3945,1959,3904,1950,3863,1959,3830,1981,3808,2014,3799,2055,3808,2096,3830,2129,3863,2151,3904,2159,3945,2151,3978,2129,4000,2096,4008,2055xm4024,2055l4015,2009,4015,2055,4006,2098,3982,2133,3947,2157,3904,2166,3861,2157,3826,2133,3802,2098,3793,2055,3802,2012,3826,1977,3861,1953,3904,1944,3947,1953,3982,1977,4006,2012,4015,2055,4015,2009,4015,2008,3989,1970,3951,1944,3950,1944,3904,1935,3857,1944,3819,1970,3793,2008,3784,2055,3793,2102,3819,2140,3857,2166,3904,2175,3950,2166,3951,2166,3989,2140,4015,2102,4024,2055xm4276,2055l4268,2018,4268,2055,4259,2099,4235,2135,4199,2159,4156,2168,4112,2159,4076,2135,4052,2099,4043,2055,4052,2011,4076,1975,4112,1951,4156,1942,4199,1951,4235,1975,4259,2011,4268,2055,4268,2018,4266,2008,4241,1970,4202,1944,4192,1942,4156,1935,4109,1944,4071,1970,4045,2008,4035,2055,4045,2102,4071,2140,4109,2166,4156,2175,4192,2168,4202,2166,4240,2140,4266,2102,4276,2055xm4748,2055l4740,2018,4740,2055,4732,2099,4707,2135,4672,2159,4628,2168,4584,2159,4548,2135,4524,2099,4516,2060,4517,2055,4516,2050,4524,2011,4548,1975,4584,1951,4628,1942,4671,1951,4707,1975,4732,2011,4740,2055,4740,2018,4738,2008,4713,1970,4675,1944,4664,1942,4628,1935,4581,1944,4543,1970,4517,2008,4512,2032,4509,2014,4509,2060,4501,2099,4477,2135,4441,2159,4397,2168,4353,2159,4317,2135,4293,2099,4284,2055,4293,2011,4317,1975,4353,1951,4397,1942,4441,1951,4476,1975,4501,2011,4509,2050,4508,2055,4509,2060,4509,2014,4508,2008,4482,1970,4444,1944,4434,1942,4397,1935,4350,1944,4312,1970,4286,2008,4277,2055,4286,2102,4312,2140,4350,2166,4397,2175,4433,2168,4443,2166,4482,2140,4507,2102,4512,2078,4517,2102,4543,2140,4581,2166,4628,2175,4664,2168,4674,2166,4713,2140,4738,2102,4748,2055xm4989,2055l4982,2018,4982,2055,4973,2099,4949,2135,4913,2159,4869,2168,4825,2159,4789,2135,4765,2099,4756,2055,4765,2011,4789,1975,4825,1951,4869,1942,4913,1951,4949,1975,4973,2011,4982,2055,4982,2018,4980,2008,4954,1970,4916,1944,4906,1942,4869,1935,4822,1944,4784,1970,4758,2008,4749,2055,4758,2102,4784,2140,4822,2166,4869,2175,4906,2168,4916,2166,4954,2140,4980,2102,4989,2055xe" filled="true" fillcolor="#2b3d4f" stroked="false">
-            <v:path arrowok="t"/>
-            <v:fill type="solid"/>
-            <w10:wrap type="none"/>
-          </v:shape>
-        </w:pict>
-      </w:r>
-      <w:r>
-        <w:rPr/>
-        <w:pict>
-          <v:shape style="position:absolute;margin-left:177.130005pt;margin-top:40.03371pt;width:72.350pt;height:12.05pt;mso-position-horizontal-relative:page;mso-position-vertical-relative:paragraph;z-index:-15802880" coordorigin="3543,801" coordsize="1447,241" path="m3767,921l3759,880,3737,847,3703,825,3663,816,3622,825,3589,847,3566,880,3558,921,3566,961,3589,995,3622,1017,3663,1025,3703,1017,3737,995,3759,961,3767,921xm3783,921l3773,875,3773,921,3765,964,3741,999,3706,1023,3663,1031,3620,1023,3584,999,3561,964,3552,921,3561,878,3584,842,3620,819,3663,810,3706,819,3741,842,3765,878,3773,921,3773,875,3773,874,3748,836,3709,810,3709,810,3663,801,3616,810,3578,836,3552,874,3543,921,3552,967,3578,1006,3616,1031,3663,1041,3709,1031,3709,1031,3748,1006,3773,967,3783,921xm4008,921l4000,880,3978,847,3945,825,3904,816,3863,825,3830,847,3808,880,3799,921,3808,961,3830,995,3863,1017,3904,1025,3945,1017,3978,995,4000,961,4008,921xm4024,921l4015,875,4015,921,4006,964,3982,999,3947,1023,3904,1031,3861,1023,3826,999,3802,964,3793,921,3802,878,3826,842,3861,819,3904,810,3947,819,3982,842,4006,878,4015,921,4015,875,4015,874,3989,836,3951,810,3950,810,3904,801,3857,810,3819,836,3793,874,3784,921,3793,967,3819,1006,3857,1031,3904,1041,3950,1031,3951,1031,3989,1006,4015,967,4024,921xm4250,921l4241,880,4219,847,4186,825,4145,816,4105,825,4071,847,4049,880,4041,921,4049,961,4071,995,4105,1017,4145,1025,4186,1017,4219,995,4241,961,4250,921xm4265,921l4256,875,4256,921,4247,964,4223,999,4188,1023,4145,1031,4102,1023,4067,999,4043,964,4034,921,4043,878,4067,842,4102,819,4145,810,4188,819,4223,842,4247,878,4256,921,4256,875,4256,874,4230,836,4192,810,4191,810,4145,801,4099,810,4060,836,4035,874,4025,921,4035,967,4060,1006,4099,1031,4145,1041,4192,1031,4192,1031,4230,1006,4256,967,4265,921xm4501,921l4493,880,4471,847,4437,825,4397,816,4356,825,4323,847,4301,880,4292,921,4301,961,4323,995,4356,1017,4397,1025,4437,1017,4471,995,4493,961,4501,921xm4748,921l4740,884,4740,921,4732,965,4707,1000,4672,1025,4628,1033,4584,1025,4548,1000,4524,965,4516,925,4517,921,4516,916,4524,877,4548,841,4584,817,4628,808,4671,817,4707,841,4732,877,4740,921,4740,884,4738,874,4713,836,4675,810,4664,808,4628,801,4581,810,4543,836,4517,874,4512,898,4508,875,4508,921,4499,964,4475,999,4440,1023,4397,1031,4354,1023,4319,999,4295,964,4286,921,4295,878,4319,842,4354,819,4397,810,4440,819,4475,842,4499,878,4508,921,4508,875,4507,874,4482,836,4444,810,4443,810,4397,801,4350,810,4312,836,4286,874,4277,921,4286,967,4312,1006,4350,1031,4397,1041,4443,1031,4444,1031,4482,1006,4507,967,4512,944,4517,967,4543,1006,4581,1031,4628,1041,4664,1033,4674,1031,4713,1006,4738,968,4748,921xm4989,921l4982,884,4982,921,4973,965,4949,1000,4913,1025,4869,1033,4825,1025,4789,1000,4765,965,4756,921,4765,877,4789,841,4825,817,4869,808,4913,817,4949,841,4973,877,4982,921,4982,884,4980,874,4954,836,4916,810,4906,808,4869,801,4822,810,4784,836,4758,874,4749,921,4758,967,4784,1006,4822,1031,4869,1041,4906,1033,4916,1031,4954,1006,4980,968,4989,921xe" filled="true" fillcolor="#2b3d4f" stroked="false">
-            <v:path arrowok="t"/>
-            <v:fill type="solid"/>
-            <w10:wrap type="none"/>
-          </v:shape>
-        </w:pict>
-      </w:r>
-      <w:r>
-        <w:rPr/>
-        <w:pict>
-          <v:shape style="position:absolute;margin-left:177.130005pt;margin-top:68.806709pt;width:72.350pt;height:12.05pt;mso-position-horizontal-relative:page;mso-position-vertical-relative:paragraph;z-index:-15802368" coordorigin="3543,1376" coordsize="1447,241" path="m3767,1496l3759,1456,3737,1422,3703,1400,3663,1392,3622,1400,3589,1422,3566,1456,3558,1496,3566,1537,3589,1570,3622,1593,3663,1601,3703,1593,3737,1570,3759,1537,3767,1496xm3783,1496l3773,1450,3773,1496,3765,1539,3741,1575,3706,1598,3663,1607,3620,1598,3584,1575,3561,1539,3552,1496,3561,1453,3584,1418,3620,1394,3663,1386,3706,1394,3741,1418,3765,1453,3773,1496,3773,1450,3773,1450,3748,1411,3709,1386,3709,1386,3663,1376,3616,1386,3578,1411,3552,1450,3543,1496,3552,1543,3578,1581,3616,1607,3663,1616,3709,1607,3709,1607,3748,1581,3773,1543,3783,1496xm4008,1496l4000,1456,3978,1422,3945,1400,3904,1392,3863,1400,3830,1422,3808,1456,3799,1496,3808,1537,3830,1570,3863,1593,3904,1601,3945,1593,3978,1570,4000,1537,4008,1496xm4024,1496l4015,1450,4015,1496,4006,1539,3982,1575,3947,1598,3904,1607,3861,1598,3826,1575,3802,1539,3793,1496,3802,1453,3826,1418,3861,1394,3904,1386,3947,1394,3982,1418,4006,1453,4015,1496,4015,1450,4015,1450,3989,1411,3951,1386,3950,1386,3904,1376,3857,1386,3819,1411,3793,1450,3784,1496,3793,1543,3819,1581,3857,1607,3904,1616,3950,1607,3951,1607,3989,1581,4015,1543,4024,1496xm4276,1496l4268,1460,4268,1496,4259,1540,4235,1576,4199,1600,4156,1609,4112,1600,4076,1576,4052,1540,4043,1496,4052,1452,4076,1417,4112,1392,4156,1384,4199,1392,4235,1417,4259,1452,4268,1496,4268,1460,4266,1449,4241,1411,4202,1386,4192,1384,4156,1376,4109,1386,4071,1411,4045,1450,4035,1496,4045,1543,4071,1581,4109,1607,4156,1616,4192,1609,4202,1607,4240,1581,4266,1543,4276,1496xm4748,1496l4740,1460,4740,1496,4732,1540,4707,1576,4672,1600,4628,1609,4584,1600,4548,1576,4524,1540,4516,1501,4517,1496,4516,1492,4524,1452,4548,1417,4584,1392,4628,1384,4671,1392,4707,1417,4732,1452,4740,1496,4740,1460,4738,1449,4713,1411,4675,1386,4664,1384,4628,1376,4581,1386,4543,1411,4517,1450,4512,1473,4509,1455,4509,1501,4501,1540,4477,1576,4441,1600,4397,1609,4353,1600,4317,1576,4293,1540,4284,1496,4293,1452,4317,1417,4353,1392,4397,1384,4441,1392,4476,1417,4501,1452,4509,1492,4508,1496,4509,1501,4509,1455,4508,1449,4482,1411,4444,1386,4434,1384,4397,1376,4350,1386,4312,1411,4286,1450,4277,1496,4286,1543,4312,1581,4350,1607,4397,1616,4433,1609,4443,1607,4482,1581,4507,1543,4512,1519,4517,1543,4543,1581,4581,1607,4628,1616,4664,1609,4674,1607,4713,1581,4738,1543,4748,1496xm4989,1496l4982,1460,4982,1496,4973,1540,4949,1576,4913,1600,4869,1609,4825,1600,4789,1576,4765,1540,4756,1496,4765,1452,4789,1417,4825,1392,4869,1384,4913,1392,4949,1417,4973,1452,4982,1496,4982,1460,4980,1449,4954,1411,4916,1386,4906,1384,4869,1376,4822,1386,4784,1411,4758,1450,4749,1496,4758,1543,4784,1581,4822,1607,4869,1616,4906,1609,4916,1607,4954,1581,4980,1543,4989,1496xe" filled="true" fillcolor="#2b3d4f" stroked="false">
+          <v:shape style="position:absolute;margin-left:166.420853pt;margin-top:4.717398pt;width:3.15pt;height:3.15pt;mso-position-horizontal-relative:page;mso-position-vertical-relative:paragraph;z-index:251684864" coordorigin="3328,94" coordsize="63,63" path="m3364,157l3356,157,3352,156,3328,130,3328,121,3356,94,3364,94,3391,121,3391,130,3364,157xe" filled="true" fillcolor="#2b3d4f" stroked="false">
+            <v:path arrowok="t"/>
+            <v:fill type="solid"/>
+            <w10:wrap type="none"/>
+          </v:shape>
+        </w:pict>
+      </w:r>
+      <w:r>
+        <w:rPr/>
+        <w:pict>
+          <v:shape style="position:absolute;margin-left:166.420853pt;margin-top:32.239952pt;width:3.15pt;height:3.15pt;mso-position-horizontal-relative:page;mso-position-vertical-relative:paragraph;z-index:251685888" coordorigin="3328,645" coordsize="63,63" path="m3364,707l3356,707,3352,707,3328,680,3328,672,3356,645,3364,645,3391,672,3391,680,3364,707xe" filled="true" fillcolor="#2b3d4f" stroked="false">
+            <v:path arrowok="t"/>
+            <v:fill type="solid"/>
+            <w10:wrap type="none"/>
+          </v:shape>
+        </w:pict>
+      </w:r>
+      <w:r>
+        <w:rPr/>
+        <w:pict>
+          <v:shape style="position:absolute;margin-left:166.420853pt;margin-top:59.762508pt;width:3.15pt;height:3.15pt;mso-position-horizontal-relative:page;mso-position-vertical-relative:paragraph;z-index:251686912" coordorigin="3328,1195" coordsize="63,63" path="m3364,1258l3356,1258,3352,1257,3328,1231,3328,1222,3356,1195,3364,1195,3391,1222,3391,1231,3364,1258xe" filled="true" fillcolor="#2b3d4f" stroked="false">
+            <v:path arrowok="t"/>
+            <v:fill type="solid"/>
+            <w10:wrap type="none"/>
+          </v:shape>
+        </w:pict>
+      </w:r>
+      <w:r>
+        <w:rPr/>
+        <w:pict>
+          <v:shape style="position:absolute;margin-left:166.420853pt;margin-top:87.285065pt;width:3.15pt;height:3.15pt;mso-position-horizontal-relative:page;mso-position-vertical-relative:paragraph;z-index:251687936" coordorigin="3328,1746" coordsize="63,63" path="m3364,1808l3356,1808,3352,1807,3328,1781,3328,1773,3356,1746,3364,1746,3391,1773,3391,1781,3364,1808xe" filled="true" fillcolor="#2b3d4f" stroked="false">
+            <v:path arrowok="t"/>
+            <v:fill type="solid"/>
+            <w10:wrap type="none"/>
+          </v:shape>
+        </w:pict>
+      </w:r>
+      <w:r>
+        <w:rPr/>
+        <w:pict>
+          <v:shape style="position:absolute;margin-left:177.130005pt;margin-top:14.552709pt;width:72.350pt;height:12.05pt;mso-position-horizontal-relative:page;mso-position-vertical-relative:paragraph;z-index:-251805696" coordorigin="3543,291" coordsize="1447,241" path="m3767,411l3759,371,3737,337,3703,315,3663,307,3622,315,3589,337,3566,371,3558,411,3566,452,3589,485,3622,507,3663,516,3703,507,3737,485,3759,452,3767,411m3783,411l3773,365,3773,411,3765,454,3741,489,3706,513,3663,522,3620,513,3584,489,3561,454,3552,411,3561,368,3584,333,3620,309,3663,300,3706,309,3741,333,3765,368,3773,411,3773,365,3773,364,3748,326,3709,301,3709,300,3663,291,3616,301,3578,326,3552,364,3543,411,3552,458,3578,496,3616,522,3663,531,3709,522,3709,522,3748,496,3773,458,3783,411m4008,411l4000,371,3978,337,3945,315,3904,307,3863,315,3830,337,3808,371,3799,411,3808,452,3830,485,3863,507,3904,516,3945,507,3978,485,4000,452,4008,411m4024,411l4015,365,4015,411,4006,454,3982,489,3947,513,3904,522,3861,513,3826,489,3802,454,3793,411,3802,368,3826,333,3861,309,3904,300,3947,309,3982,333,4006,368,4015,411,4015,365,4015,364,3989,326,3951,301,3950,300,3904,291,3857,301,3819,326,3793,364,3784,411,3793,458,3819,496,3857,522,3904,531,3950,522,3951,522,3989,496,4015,458,4024,411m4250,411l4241,371,4219,337,4186,315,4145,307,4105,315,4071,337,4049,371,4041,411,4049,452,4071,485,4105,507,4145,516,4186,507,4219,485,4241,452,4250,411m4265,411l4256,365,4256,411,4247,454,4223,489,4188,513,4145,522,4102,513,4067,489,4043,454,4034,411,4043,368,4067,333,4102,309,4145,300,4188,309,4223,333,4247,368,4256,411,4256,365,4256,364,4230,326,4192,301,4191,300,4145,291,4099,301,4060,326,4035,364,4025,411,4035,458,4060,496,4099,522,4145,531,4192,522,4192,522,4230,496,4256,458,4265,411m4491,411l4483,371,4460,337,4427,315,4386,307,4346,315,4313,337,4290,371,4282,411,4290,452,4313,485,4346,507,4386,516,4427,507,4460,485,4483,452,4491,411m4507,411l4497,365,4497,411,4489,454,4465,489,4430,513,4386,522,4343,513,4308,489,4284,454,4276,411,4284,368,4308,333,4343,309,4386,300,4430,309,4465,333,4489,368,4497,411,4497,365,4497,364,4471,326,4433,301,4433,300,4386,291,4340,301,4302,326,4276,364,4266,411,4276,458,4302,496,4340,522,4386,531,4433,522,4433,522,4471,496,4497,458,4507,411m4732,411l4724,371,4702,337,4668,315,4628,307,4587,315,4554,337,4531,371,4523,411,4531,452,4554,485,4587,507,4628,516,4668,507,4702,485,4724,452,4732,411m4748,411l4738,365,4738,411,4730,454,4706,489,4671,513,4628,522,4585,513,4549,489,4526,454,4517,411,4526,368,4549,333,4585,309,4628,300,4671,309,4706,333,4730,368,4738,411,4738,365,4738,364,4713,326,4674,301,4674,300,4628,291,4581,301,4543,326,4517,364,4508,411,4517,458,4543,496,4581,522,4628,531,4674,522,4674,522,4713,496,4738,458,4748,411m4989,411l4982,374,4982,411,4973,455,4949,491,4913,515,4869,524,4825,515,4789,491,4765,455,4756,411,4765,367,4789,331,4825,307,4869,298,4913,307,4949,331,4973,367,4982,411,4982,374,4980,364,4954,326,4916,300,4906,298,4869,291,4822,301,4784,326,4758,365,4749,411,4758,458,4784,496,4822,522,4869,531,4906,524,4916,522,4954,496,4980,458,4989,411e" filled="true" fillcolor="#2b3d4f" stroked="false">
+            <v:path arrowok="t"/>
+            <v:fill type="solid"/>
+            <w10:wrap type="none"/>
+          </v:shape>
+        </w:pict>
+      </w:r>
+      <w:r>
+        <w:rPr/>
+        <w:pict>
+          <v:shape style="position:absolute;margin-left:177.130005pt;margin-top:96.740715pt;width:72.350pt;height:12.05pt;mso-position-horizontal-relative:page;mso-position-vertical-relative:paragraph;z-index:-251804672" coordorigin="3543,1935" coordsize="1447,241" path="m3767,2055l3759,2014,3737,1981,3703,1959,3663,1950,3622,1959,3589,1981,3566,2014,3558,2055,3566,2096,3589,2129,3622,2151,3663,2159,3703,2151,3737,2129,3759,2096,3767,2055m3783,2055l3773,2009,3773,2055,3765,2098,3741,2133,3706,2157,3663,2166,3620,2157,3584,2133,3561,2098,3552,2055,3561,2012,3584,1977,3620,1953,3663,1944,3706,1953,3741,1977,3765,2012,3773,2055,3773,2009,3773,2008,3748,1970,3709,1944,3709,1944,3663,1935,3616,1944,3578,1970,3552,2008,3543,2055,3552,2102,3578,2140,3616,2166,3663,2175,3709,2166,3709,2166,3748,2140,3773,2102,3783,2055m4008,2055l4000,2014,3978,1981,3945,1959,3904,1950,3863,1959,3830,1981,3808,2014,3799,2055,3808,2096,3830,2129,3863,2151,3904,2159,3945,2151,3978,2129,4000,2096,4008,2055m4024,2055l4015,2009,4015,2055,4006,2098,3982,2133,3947,2157,3904,2166,3861,2157,3826,2133,3802,2098,3793,2055,3802,2012,3826,1977,3861,1953,3904,1944,3947,1953,3982,1977,4006,2012,4015,2055,4015,2009,4015,2008,3989,1970,3951,1944,3950,1944,3904,1935,3857,1944,3819,1970,3793,2008,3784,2055,3793,2102,3819,2140,3857,2166,3904,2175,3950,2166,3951,2166,3989,2140,4015,2102,4024,2055m4276,2055l4268,2018,4268,2055,4259,2099,4235,2135,4199,2159,4156,2168,4112,2159,4076,2135,4052,2099,4043,2055,4052,2011,4076,1975,4112,1951,4156,1942,4199,1951,4235,1975,4259,2011,4268,2055,4268,2018,4266,2008,4241,1970,4202,1944,4192,1942,4156,1935,4109,1944,4071,1970,4045,2008,4035,2055,4045,2102,4071,2140,4109,2166,4156,2175,4192,2168,4202,2166,4240,2140,4266,2102,4276,2055m4748,2055l4740,2018,4740,2055,4732,2099,4707,2135,4672,2159,4628,2168,4584,2159,4548,2135,4524,2099,4516,2060,4517,2055,4516,2050,4524,2011,4548,1975,4584,1951,4628,1942,4671,1951,4707,1975,4732,2011,4740,2055,4740,2018,4738,2008,4713,1970,4675,1944,4664,1942,4628,1935,4581,1944,4543,1970,4517,2008,4512,2032,4509,2014,4509,2060,4501,2099,4477,2135,4441,2159,4397,2168,4353,2159,4317,2135,4293,2099,4284,2055,4293,2011,4317,1975,4353,1951,4397,1942,4441,1951,4476,1975,4501,2011,4509,2050,4508,2055,4509,2060,4509,2014,4508,2008,4482,1970,4444,1944,4434,1942,4397,1935,4350,1944,4312,1970,4286,2008,4277,2055,4286,2102,4312,2140,4350,2166,4397,2175,4433,2168,4443,2166,4482,2140,4507,2102,4512,2078,4517,2102,4543,2140,4581,2166,4628,2175,4664,2168,4674,2166,4713,2140,4738,2102,4748,2055m4989,2055l4982,2018,4982,2055,4973,2099,4949,2135,4913,2159,4869,2168,4825,2159,4789,2135,4765,2099,4756,2055,4765,2011,4789,1975,4825,1951,4869,1942,4913,1951,4949,1975,4973,2011,4982,2055,4982,2018,4980,2008,4954,1970,4916,1944,4906,1942,4869,1935,4822,1944,4784,1970,4758,2008,4749,2055,4758,2102,4784,2140,4822,2166,4869,2175,4906,2168,4916,2166,4954,2140,4980,2102,4989,2055e" filled="true" fillcolor="#2b3d4f" stroked="false">
+            <v:path arrowok="t"/>
+            <v:fill type="solid"/>
+            <w10:wrap type="none"/>
+          </v:shape>
+        </w:pict>
+      </w:r>
+      <w:r>
+        <w:rPr/>
+        <w:pict>
+          <v:shape style="position:absolute;margin-left:177.130005pt;margin-top:40.03371pt;width:72.350pt;height:12.05pt;mso-position-horizontal-relative:page;mso-position-vertical-relative:paragraph;z-index:-251803648" coordorigin="3543,801" coordsize="1447,241" path="m3767,921l3759,880,3737,847,3703,825,3663,816,3622,825,3589,847,3566,880,3558,921,3566,961,3589,995,3622,1017,3663,1025,3703,1017,3737,995,3759,961,3767,921m3783,921l3773,875,3773,921,3765,964,3741,999,3706,1023,3663,1031,3620,1023,3584,999,3561,964,3552,921,3561,878,3584,842,3620,819,3663,810,3706,819,3741,842,3765,878,3773,921,3773,875,3773,874,3748,836,3709,810,3709,810,3663,801,3616,810,3578,836,3552,874,3543,921,3552,967,3578,1006,3616,1031,3663,1041,3709,1031,3709,1031,3748,1006,3773,967,3783,921m4008,921l4000,880,3978,847,3945,825,3904,816,3863,825,3830,847,3808,880,3799,921,3808,961,3830,995,3863,1017,3904,1025,3945,1017,3978,995,4000,961,4008,921m4024,921l4015,875,4015,921,4006,964,3982,999,3947,1023,3904,1031,3861,1023,3826,999,3802,964,3793,921,3802,878,3826,842,3861,819,3904,810,3947,819,3982,842,4006,878,4015,921,4015,875,4015,874,3989,836,3951,810,3950,810,3904,801,3857,810,3819,836,3793,874,3784,921,3793,967,3819,1006,3857,1031,3904,1041,3950,1031,3951,1031,3989,1006,4015,967,4024,921m4250,921l4241,880,4219,847,4186,825,4145,816,4105,825,4071,847,4049,880,4041,921,4049,961,4071,995,4105,1017,4145,1025,4186,1017,4219,995,4241,961,4250,921m4265,921l4256,875,4256,921,4247,964,4223,999,4188,1023,4145,1031,4102,1023,4067,999,4043,964,4034,921,4043,878,4067,842,4102,819,4145,810,4188,819,4223,842,4247,878,4256,921,4256,875,4256,874,4230,836,4192,810,4191,810,4145,801,4099,810,4060,836,4035,874,4025,921,4035,967,4060,1006,4099,1031,4145,1041,4192,1031,4192,1031,4230,1006,4256,967,4265,921m4501,921l4493,880,4471,847,4437,825,4397,816,4356,825,4323,847,4301,880,4292,921,4301,961,4323,995,4356,1017,4397,1025,4437,1017,4471,995,4493,961,4501,921m4748,921l4740,884,4740,921,4732,965,4707,1000,4672,1025,4628,1033,4584,1025,4548,1000,4524,965,4516,925,4517,921,4516,916,4524,877,4548,841,4584,817,4628,808,4671,817,4707,841,4732,877,4740,921,4740,884,4738,874,4713,836,4675,810,4664,808,4628,801,4581,810,4543,836,4517,874,4512,898,4508,875,4508,921,4499,964,4475,999,4440,1023,4397,1031,4354,1023,4319,999,4295,964,4286,921,4295,878,4319,842,4354,819,4397,810,4440,819,4475,842,4499,878,4508,921,4508,875,4507,874,4482,836,4444,810,4443,810,4397,801,4350,810,4312,836,4286,874,4277,921,4286,967,4312,1006,4350,1031,4397,1041,4443,1031,4444,1031,4482,1006,4507,967,4512,944,4517,967,4543,1006,4581,1031,4628,1041,4664,1033,4674,1031,4713,1006,4738,968,4748,921m4989,921l4982,884,4982,921,4973,965,4949,1000,4913,1025,4869,1033,4825,1025,4789,1000,4765,965,4756,921,4765,877,4789,841,4825,817,4869,808,4913,817,4949,841,4973,877,4982,921,4982,884,4980,874,4954,836,4916,810,4906,808,4869,801,4822,810,4784,836,4758,874,4749,921,4758,967,4784,1006,4822,1031,4869,1041,4906,1033,4916,1031,4954,1006,4980,968,4989,921e" filled="true" fillcolor="#2b3d4f" stroked="false">
+            <v:path arrowok="t"/>
+            <v:fill type="solid"/>
+            <w10:wrap type="none"/>
+          </v:shape>
+        </w:pict>
+      </w:r>
+      <w:r>
+        <w:rPr/>
+        <w:pict>
+          <v:shape style="position:absolute;margin-left:177.130005pt;margin-top:68.806709pt;width:72.350pt;height:12.05pt;mso-position-horizontal-relative:page;mso-position-vertical-relative:paragraph;z-index:-251802624" coordorigin="3543,1376" coordsize="1447,241" path="m3767,1496l3759,1456,3737,1422,3703,1400,3663,1392,3622,1400,3589,1422,3566,1456,3558,1496,3566,1537,3589,1570,3622,1593,3663,1601,3703,1593,3737,1570,3759,1537,3767,1496m3783,1496l3773,1450,3773,1496,3765,1539,3741,1575,3706,1598,3663,1607,3620,1598,3584,1575,3561,1539,3552,1496,3561,1453,3584,1418,3620,1394,3663,1386,3706,1394,3741,1418,3765,1453,3773,1496,3773,1450,3773,1450,3748,1411,3709,1386,3709,1386,3663,1376,3616,1386,3578,1411,3552,1450,3543,1496,3552,1543,3578,1581,3616,1607,3663,1616,3709,1607,3709,1607,3748,1581,3773,1543,3783,1496m4008,1496l4000,1456,3978,1422,3945,1400,3904,1392,3863,1400,3830,1422,3808,1456,3799,1496,3808,1537,3830,1570,3863,1593,3904,1601,3945,1593,3978,1570,4000,1537,4008,1496m4024,1496l4015,1450,4015,1496,4006,1539,3982,1575,3947,1598,3904,1607,3861,1598,3826,1575,3802,1539,3793,1496,3802,1453,3826,1418,3861,1394,3904,1386,3947,1394,3982,1418,4006,1453,4015,1496,4015,1450,4015,1450,3989,1411,3951,1386,3950,1386,3904,1376,3857,1386,3819,1411,3793,1450,3784,1496,3793,1543,3819,1581,3857,1607,3904,1616,3950,1607,3951,1607,3989,1581,4015,1543,4024,1496m4276,1496l4268,1460,4268,1496,4259,1540,4235,1576,4199,1600,4156,1609,4112,1600,4076,1576,4052,1540,4043,1496,4052,1452,4076,1417,4112,1392,4156,1384,4199,1392,4235,1417,4259,1452,4268,1496,4268,1460,4266,1449,4241,1411,4202,1386,4192,1384,4156,1376,4109,1386,4071,1411,4045,1450,4035,1496,4045,1543,4071,1581,4109,1607,4156,1616,4192,1609,4202,1607,4240,1581,4266,1543,4276,1496m4748,1496l4740,1460,4740,1496,4732,1540,4707,1576,4672,1600,4628,1609,4584,1600,4548,1576,4524,1540,4516,1501,4517,1496,4516,1492,4524,1452,4548,1417,4584,1392,4628,1384,4671,1392,4707,1417,4732,1452,4740,1496,4740,1460,4738,1449,4713,1411,4675,1386,4664,1384,4628,1376,4581,1386,4543,1411,4517,1450,4512,1473,4509,1455,4509,1501,4501,1540,4477,1576,4441,1600,4397,1609,4353,1600,4317,1576,4293,1540,4284,1496,4293,1452,4317,1417,4353,1392,4397,1384,4441,1392,4476,1417,4501,1452,4509,1492,4508,1496,4509,1501,4509,1455,4508,1449,4482,1411,4444,1386,4434,1384,4397,1376,4350,1386,4312,1411,4286,1450,4277,1496,4286,1543,4312,1581,4350,1607,4397,1616,4433,1609,4443,1607,4482,1581,4507,1543,4512,1519,4517,1543,4543,1581,4581,1607,4628,1616,4664,1609,4674,1607,4713,1581,4738,1543,4748,1496m4989,1496l4982,1460,4982,1496,4973,1540,4949,1576,4913,1600,4869,1609,4825,1600,4789,1576,4765,1540,4756,1496,4765,1452,4789,1417,4825,1392,4869,1384,4913,1392,4949,1417,4973,1452,4982,1496,4982,1460,4980,1449,4954,1411,4916,1386,4906,1384,4869,1376,4822,1386,4784,1411,4758,1450,4749,1496,4758,1543,4784,1581,4822,1607,4869,1616,4906,1609,4916,1607,4954,1581,4980,1543,4989,1496e" filled="true" fillcolor="#2b3d4f" stroked="false">
             <v:path arrowok="t"/>
             <v:fill type="solid"/>
             <w10:wrap type="none"/>
@@ -1766,64 +1766,77 @@
     </w:p>
     <w:p>
       <w:pPr>
-        <w:pStyle w:val="BodyText"/>
-        <w:spacing w:before="95"/>
-        <w:ind w:left="362"/>
-      </w:pPr>
-      <w:r>
-        <w:rPr/>
-        <w:pict>
-          <v:shape style="position:absolute;margin-left:266.930420pt;margin-top:9.383635pt;width:3.5pt;height:3.5pt;mso-position-horizontal-relative:page;mso-position-vertical-relative:paragraph;z-index:15749632" coordorigin="5339,188" coordsize="70,70" path="m5378,257l5369,257,5364,257,5339,227,5339,218,5369,188,5378,188,5408,218,5408,227,5383,257xe" filled="true" fillcolor="#2b3d4f" stroked="false">
-            <v:path arrowok="t"/>
-            <v:fill type="solid"/>
-            <w10:wrap type="none"/>
-          </v:shape>
-        </w:pict>
-      </w:r>
-      <w:r>
-        <w:rPr>
-          <w:color w:val="2B3D4F"/>
-          <w:w w:val="125"/>
-        </w:rPr>
-        <w:t>FrontEnd Angular</w:t>
-      </w:r>
-      <w:r>
-        <w:rPr>
-          <w:color w:val="2B3D4F"/>
-          <w:spacing w:val="37"/>
-          <w:w w:val="125"/>
-        </w:rPr>
-        <w:t> </w:t>
-      </w:r>
-      <w:r>
-        <w:rPr>
-          <w:color w:val="2B3D4F"/>
-          <w:w w:val="125"/>
-        </w:rPr>
-        <w:t>Developer</w:t>
-      </w:r>
-    </w:p>
-    <w:p>
-      <w:pPr>
-        <w:spacing w:before="31"/>
-        <w:ind w:left="305" w:right="0" w:firstLine="0"/>
-        <w:jc w:val="left"/>
+        <w:spacing w:line="273" w:lineRule="auto" w:before="95"/>
+        <w:ind w:left="305" w:right="3408" w:firstLine="56"/>
+        <w:jc w:val="both"/>
         <w:rPr>
           <w:sz w:val="16"/>
         </w:rPr>
       </w:pPr>
+      <w:r>
+        <w:rPr/>
+        <w:pict>
+          <v:shape style="position:absolute;margin-left:266.930420pt;margin-top:9.383636pt;width:3.5pt;height:3.5pt;mso-position-horizontal-relative:page;mso-position-vertical-relative:paragraph;z-index:251700224" coordorigin="5339,188" coordsize="70,70" path="m5378,257l5369,257,5364,257,5339,227,5339,218,5369,188,5378,188,5408,218,5408,227,5378,257xe" filled="true" fillcolor="#2b3d4f" stroked="false">
+            <v:path arrowok="t"/>
+            <v:fill type="solid"/>
+            <w10:wrap type="none"/>
+          </v:shape>
+        </w:pict>
+      </w:r>
+      <w:r>
+        <w:rPr>
+          <w:color w:val="2B3D4F"/>
+          <w:w w:val="130"/>
+          <w:sz w:val="20"/>
+        </w:rPr>
+        <w:t>Frontend</w:t>
+      </w:r>
+      <w:r>
+        <w:rPr>
+          <w:color w:val="2B3D4F"/>
+          <w:spacing w:val="-39"/>
+          <w:w w:val="130"/>
+          <w:sz w:val="20"/>
+        </w:rPr>
+        <w:t> </w:t>
+      </w:r>
+      <w:r>
+        <w:rPr>
+          <w:color w:val="2B3D4F"/>
+          <w:w w:val="130"/>
+          <w:sz w:val="20"/>
+        </w:rPr>
+        <w:t>Angular</w:t>
+      </w:r>
+      <w:r>
+        <w:rPr>
+          <w:color w:val="2B3D4F"/>
+          <w:spacing w:val="-38"/>
+          <w:w w:val="130"/>
+          <w:sz w:val="20"/>
+        </w:rPr>
+        <w:t> </w:t>
+      </w:r>
+      <w:r>
+        <w:rPr>
+          <w:color w:val="2B3D4F"/>
+          <w:w w:val="130"/>
+          <w:sz w:val="20"/>
+        </w:rPr>
+        <w:t>Developer </w:t>
+      </w:r>
       <w:r>
         <w:rPr>
           <w:color w:val="2B3D4F"/>
           <w:w w:val="130"/>
           <w:sz w:val="16"/>
         </w:rPr>
-        <w:t>Ltd. «CYBERBIONIC</w:t>
-      </w:r>
-      <w:r>
-        <w:rPr>
-          <w:color w:val="2B3D4F"/>
-          <w:spacing w:val="24"/>
+        <w:t>Ltd. «CYBERBIONIC SYSTEMATICS» 05.2020 - 09.2020 (4</w:t>
+      </w:r>
+      <w:r>
+        <w:rPr>
+          <w:color w:val="2B3D4F"/>
+          <w:spacing w:val="-28"/>
           <w:w w:val="130"/>
           <w:sz w:val="16"/>
         </w:rPr>
@@ -1835,25 +1848,7 @@
           <w:w w:val="130"/>
           <w:sz w:val="16"/>
         </w:rPr>
-        <w:t>SYSTEMATICS»</w:t>
-      </w:r>
-    </w:p>
-    <w:p>
-      <w:pPr>
-        <w:spacing w:before="28"/>
-        <w:ind w:left="305" w:right="0" w:firstLine="0"/>
-        <w:jc w:val="left"/>
-        <w:rPr>
-          <w:sz w:val="16"/>
-        </w:rPr>
-      </w:pPr>
-      <w:r>
-        <w:rPr>
-          <w:color w:val="2B3D4F"/>
-          <w:w w:val="130"/>
-          <w:sz w:val="16"/>
-        </w:rPr>
-        <w:t>07.2020 - present</w:t>
+        <w:t>months)</w:t>
       </w:r>
     </w:p>
     <w:p>
@@ -1866,7 +1861,107 @@
         <w:tabs>
           <w:tab w:pos="464" w:val="left" w:leader="none"/>
         </w:tabs>
-        <w:spacing w:line="240" w:lineRule="auto" w:before="32" w:after="0"/>
+        <w:spacing w:line="240" w:lineRule="auto" w:before="2" w:after="0"/>
+        <w:ind w:left="463" w:right="0" w:hanging="129"/>
+        <w:jc w:val="both"/>
+        <w:rPr>
+          <w:sz w:val="20"/>
+        </w:rPr>
+      </w:pPr>
+      <w:r>
+        <w:rPr>
+          <w:color w:val="2B3D4F"/>
+          <w:w w:val="125"/>
+          <w:sz w:val="20"/>
+        </w:rPr>
+        <w:t>Developing in Angular 9+ with</w:t>
+      </w:r>
+      <w:r>
+        <w:rPr>
+          <w:color w:val="2B3D4F"/>
+          <w:spacing w:val="-22"/>
+          <w:w w:val="125"/>
+          <w:sz w:val="20"/>
+        </w:rPr>
+        <w:t> </w:t>
+      </w:r>
+      <w:r>
+        <w:rPr>
+          <w:color w:val="2B3D4F"/>
+          <w:w w:val="125"/>
+          <w:sz w:val="20"/>
+        </w:rPr>
+        <w:t>RxJS.</w:t>
+      </w:r>
+    </w:p>
+    <w:p>
+      <w:pPr>
+        <w:pStyle w:val="ListParagraph"/>
+        <w:numPr>
+          <w:ilvl w:val="0"/>
+          <w:numId w:val="1"/>
+        </w:numPr>
+        <w:tabs>
+          <w:tab w:pos="464" w:val="left" w:leader="none"/>
+        </w:tabs>
+        <w:spacing w:line="240" w:lineRule="auto" w:before="36" w:after="0"/>
+        <w:ind w:left="463" w:right="0" w:hanging="129"/>
+        <w:jc w:val="both"/>
+        <w:rPr>
+          <w:sz w:val="20"/>
+        </w:rPr>
+      </w:pPr>
+      <w:r>
+        <w:rPr>
+          <w:color w:val="2B3D4F"/>
+          <w:w w:val="125"/>
+          <w:sz w:val="20"/>
+        </w:rPr>
+        <w:t>Working with SASS, TYPESCRIPT, WEBPACK, DOM, API,</w:t>
+      </w:r>
+      <w:r>
+        <w:rPr>
+          <w:color w:val="2B3D4F"/>
+          <w:spacing w:val="-18"/>
+          <w:w w:val="125"/>
+          <w:sz w:val="20"/>
+        </w:rPr>
+        <w:t> </w:t>
+      </w:r>
+      <w:r>
+        <w:rPr>
+          <w:color w:val="2B3D4F"/>
+          <w:w w:val="125"/>
+          <w:sz w:val="20"/>
+        </w:rPr>
+        <w:t>SVG</w:t>
+      </w:r>
+    </w:p>
+    <w:p>
+      <w:pPr>
+        <w:pStyle w:val="BodyText"/>
+        <w:spacing w:before="35"/>
+        <w:ind w:left="492"/>
+      </w:pPr>
+      <w:r>
+        <w:rPr>
+          <w:color w:val="2B3D4F"/>
+          <w:w w:val="120"/>
+        </w:rPr>
+        <w:t>objects.</w:t>
+      </w:r>
+    </w:p>
+    <w:p>
+      <w:pPr>
+        <w:pStyle w:val="ListParagraph"/>
+        <w:numPr>
+          <w:ilvl w:val="0"/>
+          <w:numId w:val="1"/>
+        </w:numPr>
+        <w:tabs>
+          <w:tab w:pos="464" w:val="left" w:leader="none"/>
+        </w:tabs>
+        <w:spacing w:line="240" w:lineRule="auto" w:before="35" w:after="0"/>
         <w:ind w:left="463" w:right="0" w:hanging="129"/>
         <w:jc w:val="left"/>
         <w:rPr>
@@ -1879,7 +1974,7 @@
           <w:w w:val="125"/>
           <w:sz w:val="20"/>
         </w:rPr>
-        <w:t>Developing in Angular 6+ with</w:t>
+        <w:t>Work hand-in-hand with backend</w:t>
       </w:r>
       <w:r>
         <w:rPr>
@@ -1896,7 +1991,50 @@
           <w:w w:val="125"/>
           <w:sz w:val="20"/>
         </w:rPr>
-        <w:t>RxJS.</w:t>
+        <w:t>developers.</w:t>
+      </w:r>
+    </w:p>
+    <w:p>
+      <w:pPr>
+        <w:pStyle w:val="ListParagraph"/>
+        <w:numPr>
+          <w:ilvl w:val="0"/>
+          <w:numId w:val="1"/>
+        </w:numPr>
+        <w:tabs>
+          <w:tab w:pos="464" w:val="left" w:leader="none"/>
+        </w:tabs>
+        <w:spacing w:line="273" w:lineRule="auto" w:before="35" w:after="0"/>
+        <w:ind w:left="492" w:right="178" w:hanging="158"/>
+        <w:jc w:val="left"/>
+        <w:rPr>
+          <w:sz w:val="20"/>
+        </w:rPr>
+      </w:pPr>
+      <w:r>
+        <w:rPr>
+          <w:color w:val="2B3D4F"/>
+          <w:w w:val="120"/>
+          <w:sz w:val="20"/>
+        </w:rPr>
+        <w:t>Translate UI/UX designs into high-quality code, jQuery &amp; .Net into</w:t>
+      </w:r>
+      <w:r>
+        <w:rPr>
+          <w:color w:val="2B3D4F"/>
+          <w:spacing w:val="-2"/>
+          <w:w w:val="120"/>
+          <w:sz w:val="20"/>
+        </w:rPr>
+        <w:t> </w:t>
+      </w:r>
+      <w:r>
+        <w:rPr>
+          <w:color w:val="2B3D4F"/>
+          <w:w w:val="120"/>
+          <w:sz w:val="20"/>
+        </w:rPr>
+        <w:t>Angular9+.</w:t>
       </w:r>
     </w:p>
     <w:p>
@@ -1909,8 +2047,8 @@
         <w:tabs>
           <w:tab w:pos="466" w:val="left" w:leader="none"/>
         </w:tabs>
-        <w:spacing w:line="240" w:lineRule="auto" w:before="35" w:after="0"/>
-        <w:ind w:left="465" w:right="0" w:hanging="130"/>
+        <w:spacing w:line="273" w:lineRule="auto" w:before="2" w:after="0"/>
+        <w:ind w:left="441" w:right="638" w:hanging="106"/>
         <w:jc w:val="left"/>
         <w:rPr>
           <w:sz w:val="20"/>
@@ -1922,38 +2060,84 @@
           <w:w w:val="125"/>
           <w:sz w:val="20"/>
         </w:rPr>
-        <w:t>Working with SASS, UGLIFY, TYPESCRIPT, GULP,</w:t>
-      </w:r>
-      <w:r>
-        <w:rPr>
-          <w:color w:val="2B3D4F"/>
-          <w:spacing w:val="22"/>
-          <w:w w:val="125"/>
-          <w:sz w:val="20"/>
-        </w:rPr>
-        <w:t> </w:t>
-      </w:r>
-      <w:r>
-        <w:rPr>
-          <w:color w:val="2B3D4F"/>
-          <w:w w:val="125"/>
-          <w:sz w:val="20"/>
-        </w:rPr>
-        <w:t>WEBPACK,</w:t>
-      </w:r>
-    </w:p>
-    <w:p>
-      <w:pPr>
-        <w:pStyle w:val="BodyText"/>
-        <w:spacing w:before="36"/>
-        <w:ind w:left="494"/>
+        <w:t>Experience with Web Sockets, Local Storage, JavaScript build tools,</w:t>
+      </w:r>
+      <w:r>
+        <w:rPr>
+          <w:color w:val="2B3D4F"/>
+          <w:spacing w:val="-11"/>
+          <w:w w:val="125"/>
+          <w:sz w:val="20"/>
+        </w:rPr>
+        <w:t> </w:t>
+      </w:r>
+      <w:r>
+        <w:rPr>
+          <w:color w:val="2B3D4F"/>
+          <w:w w:val="125"/>
+          <w:sz w:val="20"/>
+        </w:rPr>
+        <w:t>etc.</w:t>
+      </w:r>
+    </w:p>
+    <w:p>
+      <w:pPr>
+        <w:pStyle w:val="BodyText"/>
+        <w:spacing w:before="27"/>
+        <w:ind w:left="347"/>
+      </w:pPr>
+      <w:r>
+        <w:rPr/>
+        <w:pict>
+          <v:shape style="position:absolute;margin-left:266.895966pt;margin-top:5.843981pt;width:3.15pt;height:3.15pt;mso-position-horizontal-relative:page;mso-position-vertical-relative:paragraph;z-index:251701248" coordorigin="5338,117" coordsize="63,63" path="m5374,180l5365,180,5361,179,5338,152,5338,144,5365,117,5374,117,5401,144,5401,152,5374,180xe" filled="true" fillcolor="#2b3d4f" stroked="false">
+            <v:path arrowok="t"/>
+            <v:fill type="solid"/>
+            <w10:wrap type="none"/>
+          </v:shape>
+        </w:pict>
+      </w:r>
+      <w:r>
+        <w:rPr>
+          <w:color w:val="2B3D4F"/>
+          <w:w w:val="125"/>
+        </w:rPr>
+        <w:t>Frontend Developer</w:t>
+      </w:r>
+    </w:p>
+    <w:p>
+      <w:pPr>
+        <w:spacing w:before="46"/>
+        <w:ind w:left="290" w:right="0" w:firstLine="0"/>
+        <w:jc w:val="left"/>
+        <w:rPr>
+          <w:sz w:val="16"/>
+        </w:rPr>
+      </w:pPr>
+      <w:r>
+        <w:rPr>
+          <w:color w:val="2B3D4F"/>
+          <w:w w:val="130"/>
+          <w:sz w:val="16"/>
+        </w:rPr>
+        <w:t>Freelance</w:t>
+      </w:r>
+    </w:p>
+    <w:p>
+      <w:pPr>
+        <w:spacing w:before="31"/>
+        <w:ind w:left="313" w:right="0" w:firstLine="0"/>
+        <w:jc w:val="left"/>
+        <w:rPr>
+          <w:sz w:val="16"/>
+        </w:rPr>
       </w:pPr>
       <w:r>
         <w:rPr>
           <w:color w:val="2B3D4F"/>
           <w:w w:val="120"/>
-        </w:rPr>
-        <w:t>DOM, API, SVG objects.</w:t>
+          <w:sz w:val="16"/>
+        </w:rPr>
+        <w:t>12.2019 - 05.2020 (5 months)</w:t>
       </w:r>
     </w:p>
     <w:p>
@@ -1964,10 +2148,10 @@
           <w:numId w:val="1"/>
         </w:numPr>
         <w:tabs>
-          <w:tab w:pos="466" w:val="left" w:leader="none"/>
+          <w:tab w:pos="452" w:val="left" w:leader="none"/>
         </w:tabs>
-        <w:spacing w:line="240" w:lineRule="auto" w:before="35" w:after="0"/>
-        <w:ind w:left="465" w:right="0" w:hanging="130"/>
+        <w:spacing w:line="271" w:lineRule="auto" w:before="18" w:after="0"/>
+        <w:ind w:left="480" w:right="387" w:hanging="159"/>
         <w:jc w:val="left"/>
         <w:rPr>
           <w:sz w:val="20"/>
@@ -1979,24 +2163,109 @@
           <w:w w:val="125"/>
           <w:sz w:val="20"/>
         </w:rPr>
-        <w:t>Work hand-in-hand with backend</w:t>
-      </w:r>
-      <w:r>
-        <w:rPr>
-          <w:color w:val="2B3D4F"/>
-          <w:spacing w:val="-20"/>
-          <w:w w:val="125"/>
-          <w:sz w:val="20"/>
-        </w:rPr>
-        <w:t> </w:t>
-      </w:r>
-      <w:r>
-        <w:rPr>
-          <w:color w:val="2B3D4F"/>
-          <w:w w:val="125"/>
-          <w:sz w:val="20"/>
-        </w:rPr>
-        <w:t>developers.</w:t>
+        <w:t>Developing different parts of landings, e-commerce sites, corporate</w:t>
+      </w:r>
+      <w:r>
+        <w:rPr>
+          <w:color w:val="2B3D4F"/>
+          <w:spacing w:val="-18"/>
+          <w:w w:val="125"/>
+          <w:sz w:val="20"/>
+        </w:rPr>
+        <w:t> </w:t>
+      </w:r>
+      <w:r>
+        <w:rPr>
+          <w:color w:val="2B3D4F"/>
+          <w:w w:val="125"/>
+          <w:sz w:val="20"/>
+        </w:rPr>
+        <w:t>sites</w:t>
+      </w:r>
+      <w:r>
+        <w:rPr>
+          <w:color w:val="2B3D4F"/>
+          <w:spacing w:val="-17"/>
+          <w:w w:val="125"/>
+          <w:sz w:val="20"/>
+        </w:rPr>
+        <w:t> </w:t>
+      </w:r>
+      <w:r>
+        <w:rPr>
+          <w:color w:val="2B3D4F"/>
+          <w:w w:val="125"/>
+          <w:sz w:val="20"/>
+        </w:rPr>
+        <w:t>using</w:t>
+      </w:r>
+      <w:r>
+        <w:rPr>
+          <w:color w:val="2B3D4F"/>
+          <w:spacing w:val="-17"/>
+          <w:w w:val="125"/>
+          <w:sz w:val="20"/>
+        </w:rPr>
+        <w:t> </w:t>
+      </w:r>
+      <w:r>
+        <w:rPr>
+          <w:color w:val="2B3D4F"/>
+          <w:w w:val="125"/>
+          <w:sz w:val="20"/>
+        </w:rPr>
+        <w:t>Wordpress,</w:t>
+      </w:r>
+      <w:r>
+        <w:rPr>
+          <w:color w:val="2B3D4F"/>
+          <w:spacing w:val="-18"/>
+          <w:w w:val="125"/>
+          <w:sz w:val="20"/>
+        </w:rPr>
+        <w:t> </w:t>
+      </w:r>
+      <w:r>
+        <w:rPr>
+          <w:color w:val="2B3D4F"/>
+          <w:w w:val="125"/>
+          <w:sz w:val="20"/>
+        </w:rPr>
+        <w:t>HTML5,</w:t>
+      </w:r>
+      <w:r>
+        <w:rPr>
+          <w:color w:val="2B3D4F"/>
+          <w:spacing w:val="-17"/>
+          <w:w w:val="125"/>
+          <w:sz w:val="20"/>
+        </w:rPr>
+        <w:t> </w:t>
+      </w:r>
+      <w:r>
+        <w:rPr>
+          <w:color w:val="2B3D4F"/>
+          <w:w w:val="125"/>
+          <w:sz w:val="20"/>
+        </w:rPr>
+        <w:t>CSS3,</w:t>
+      </w:r>
+      <w:r>
+        <w:rPr>
+          <w:color w:val="2B3D4F"/>
+          <w:spacing w:val="-17"/>
+          <w:w w:val="125"/>
+          <w:sz w:val="20"/>
+        </w:rPr>
+        <w:t> </w:t>
+      </w:r>
+      <w:r>
+        <w:rPr>
+          <w:color w:val="2B3D4F"/>
+          <w:w w:val="125"/>
+          <w:sz w:val="20"/>
+        </w:rPr>
+        <w:t>JavaScript.</w:t>
       </w:r>
     </w:p>
     <w:p>
@@ -2007,10 +2276,10 @@
           <w:numId w:val="1"/>
         </w:numPr>
         <w:tabs>
-          <w:tab w:pos="466" w:val="left" w:leader="none"/>
+          <w:tab w:pos="452" w:val="left" w:leader="none"/>
         </w:tabs>
-        <w:spacing w:line="240" w:lineRule="auto" w:before="35" w:after="0"/>
-        <w:ind w:left="465" w:right="0" w:hanging="130"/>
+        <w:spacing w:line="271" w:lineRule="auto" w:before="1" w:after="0"/>
+        <w:ind w:left="480" w:right="232" w:hanging="159"/>
         <w:jc w:val="left"/>
         <w:rPr>
           <w:sz w:val="20"/>
@@ -2019,27 +2288,27 @@
       <w:r>
         <w:rPr>
           <w:color w:val="2B3D4F"/>
-          <w:w w:val="120"/>
-          <w:sz w:val="20"/>
-        </w:rPr>
-        <w:t>Translate UI/UX designs into high-quality</w:t>
-      </w:r>
-      <w:r>
-        <w:rPr>
-          <w:color w:val="2B3D4F"/>
-          <w:spacing w:val="6"/>
-          <w:w w:val="120"/>
-          <w:sz w:val="20"/>
-        </w:rPr>
-        <w:t> </w:t>
-      </w:r>
-      <w:r>
-        <w:rPr>
-          <w:color w:val="2B3D4F"/>
-          <w:w w:val="120"/>
-          <w:sz w:val="20"/>
-        </w:rPr>
-        <w:t>code.</w:t>
+          <w:w w:val="115"/>
+          <w:sz w:val="20"/>
+        </w:rPr>
+        <w:t>First steps in UI / UX design, adaptive and responsive layout, cross-browser and</w:t>
+      </w:r>
+      <w:r>
+        <w:rPr>
+          <w:color w:val="2B3D4F"/>
+          <w:spacing w:val="7"/>
+          <w:w w:val="115"/>
+          <w:sz w:val="20"/>
+        </w:rPr>
+        <w:t> </w:t>
+      </w:r>
+      <w:r>
+        <w:rPr>
+          <w:color w:val="2B3D4F"/>
+          <w:w w:val="115"/>
+          <w:sz w:val="20"/>
+        </w:rPr>
+        <w:t>cross-platfor.</w:t>
       </w:r>
     </w:p>
     <w:p>
@@ -2050,199 +2319,10 @@
           <w:numId w:val="1"/>
         </w:numPr>
         <w:tabs>
-          <w:tab w:pos="466" w:val="left" w:leader="none"/>
-        </w:tabs>
-        <w:spacing w:line="273" w:lineRule="auto" w:before="35" w:after="0"/>
-        <w:ind w:left="494" w:right="638" w:hanging="158"/>
-        <w:jc w:val="left"/>
-        <w:rPr>
-          <w:sz w:val="20"/>
-        </w:rPr>
-      </w:pPr>
-      <w:r>
-        <w:rPr>
-          <w:color w:val="2B3D4F"/>
-          <w:w w:val="125"/>
-          <w:sz w:val="20"/>
-        </w:rPr>
-        <w:t>Experience with Web Sockets, Local Storage, JavaScript build tools,</w:t>
-      </w:r>
-      <w:r>
-        <w:rPr>
-          <w:color w:val="2B3D4F"/>
-          <w:spacing w:val="-11"/>
-          <w:w w:val="125"/>
-          <w:sz w:val="20"/>
-        </w:rPr>
-        <w:t> </w:t>
-      </w:r>
-      <w:r>
-        <w:rPr>
-          <w:color w:val="2B3D4F"/>
-          <w:w w:val="125"/>
-          <w:sz w:val="20"/>
-        </w:rPr>
-        <w:t>etc.</w:t>
-      </w:r>
-    </w:p>
-    <w:p>
-      <w:pPr>
-        <w:pStyle w:val="BodyText"/>
-        <w:spacing w:before="57"/>
-        <w:ind w:left="333"/>
-      </w:pPr>
-      <w:r>
-        <w:rPr/>
-        <w:pict>
-          <v:shape style="position:absolute;margin-left:266.163208pt;margin-top:7.343978pt;width:3.15pt;height:3.15pt;mso-position-horizontal-relative:page;mso-position-vertical-relative:paragraph;z-index:15750144" coordorigin="5323,147" coordsize="63,63" path="m5359,210l5351,210,5347,209,5323,182,5323,174,5351,147,5359,147,5386,174,5386,182,5363,209xe" filled="true" fillcolor="#2b3d4f" stroked="false">
-            <v:path arrowok="t"/>
-            <v:fill type="solid"/>
-            <w10:wrap type="none"/>
-          </v:shape>
-        </w:pict>
-      </w:r>
-      <w:r>
-        <w:rPr>
-          <w:color w:val="2B3D4F"/>
-          <w:w w:val="125"/>
-        </w:rPr>
-        <w:t>FrontEnd Developer</w:t>
-      </w:r>
-    </w:p>
-    <w:p>
-      <w:pPr>
-        <w:spacing w:before="45"/>
-        <w:ind w:left="276" w:right="0" w:firstLine="0"/>
-        <w:jc w:val="left"/>
-        <w:rPr>
-          <w:sz w:val="16"/>
-        </w:rPr>
-      </w:pPr>
-      <w:r>
-        <w:rPr>
-          <w:color w:val="2B3D4F"/>
-          <w:w w:val="130"/>
-          <w:sz w:val="16"/>
-        </w:rPr>
-        <w:t>Freelance</w:t>
-      </w:r>
-    </w:p>
-    <w:p>
-      <w:pPr>
-        <w:spacing w:before="31"/>
-        <w:ind w:left="298" w:right="0" w:firstLine="0"/>
-        <w:jc w:val="left"/>
-        <w:rPr>
-          <w:sz w:val="16"/>
-        </w:rPr>
-      </w:pPr>
-      <w:r>
-        <w:rPr>
-          <w:color w:val="2B3D4F"/>
-          <w:w w:val="125"/>
-          <w:sz w:val="16"/>
-        </w:rPr>
-        <w:t>02.2020 - 07.2020 (5 months)</w:t>
-      </w:r>
-    </w:p>
-    <w:p>
-      <w:pPr>
-        <w:pStyle w:val="ListParagraph"/>
-        <w:numPr>
-          <w:ilvl w:val="0"/>
-          <w:numId w:val="1"/>
-        </w:numPr>
-        <w:tabs>
-          <w:tab w:pos="437" w:val="left" w:leader="none"/>
-        </w:tabs>
-        <w:spacing w:line="240" w:lineRule="auto" w:before="18" w:after="0"/>
-        <w:ind w:left="436" w:right="0" w:hanging="130"/>
-        <w:jc w:val="left"/>
-        <w:rPr>
-          <w:sz w:val="20"/>
-        </w:rPr>
-      </w:pPr>
-      <w:r>
-        <w:rPr>
-          <w:color w:val="2B3D4F"/>
-          <w:w w:val="125"/>
-          <w:sz w:val="20"/>
-        </w:rPr>
-        <w:t>Developing using HTML5, CSS3,</w:t>
-      </w:r>
-      <w:r>
-        <w:rPr>
-          <w:color w:val="2B3D4F"/>
-          <w:spacing w:val="-17"/>
-          <w:w w:val="125"/>
-          <w:sz w:val="20"/>
-        </w:rPr>
-        <w:t> </w:t>
-      </w:r>
-      <w:r>
-        <w:rPr>
-          <w:color w:val="2B3D4F"/>
-          <w:w w:val="125"/>
-          <w:sz w:val="20"/>
-        </w:rPr>
-        <w:t>JavaScript.</w:t>
-      </w:r>
-    </w:p>
-    <w:p>
-      <w:pPr>
-        <w:pStyle w:val="ListParagraph"/>
-        <w:numPr>
-          <w:ilvl w:val="0"/>
-          <w:numId w:val="1"/>
-        </w:numPr>
-        <w:tabs>
-          <w:tab w:pos="437" w:val="left" w:leader="none"/>
-        </w:tabs>
-        <w:spacing w:line="271" w:lineRule="auto" w:before="33" w:after="0"/>
-        <w:ind w:left="465" w:right="247" w:hanging="159"/>
-        <w:jc w:val="left"/>
-        <w:rPr>
-          <w:sz w:val="20"/>
-        </w:rPr>
-      </w:pPr>
-      <w:r>
-        <w:rPr>
-          <w:color w:val="2B3D4F"/>
-          <w:w w:val="115"/>
-          <w:sz w:val="20"/>
-        </w:rPr>
-        <w:t>First steps in UI / UX design, adaptive and responsive layout, cross-browser and</w:t>
-      </w:r>
-      <w:r>
-        <w:rPr>
-          <w:color w:val="2B3D4F"/>
-          <w:spacing w:val="7"/>
-          <w:w w:val="115"/>
-          <w:sz w:val="20"/>
-        </w:rPr>
-        <w:t> </w:t>
-      </w:r>
-      <w:r>
-        <w:rPr>
-          <w:color w:val="2B3D4F"/>
-          <w:w w:val="115"/>
-          <w:sz w:val="20"/>
-        </w:rPr>
-        <w:t>cross-platfor.</w:t>
-      </w:r>
-    </w:p>
-    <w:p>
-      <w:pPr>
-        <w:pStyle w:val="ListParagraph"/>
-        <w:numPr>
-          <w:ilvl w:val="0"/>
-          <w:numId w:val="1"/>
-        </w:numPr>
-        <w:tabs>
-          <w:tab w:pos="437" w:val="left" w:leader="none"/>
+          <w:tab w:pos="452" w:val="left" w:leader="none"/>
         </w:tabs>
         <w:spacing w:line="240" w:lineRule="auto" w:before="1" w:after="0"/>
-        <w:ind w:left="436" w:right="0" w:hanging="130"/>
+        <w:ind w:left="451" w:right="0" w:hanging="131"/>
         <w:jc w:val="left"/>
         <w:rPr>
           <w:sz w:val="20"/>
@@ -2276,7 +2356,7 @@
     </w:p>
     <w:p>
       <w:pPr>
-        <w:spacing w:before="82"/>
+        <w:spacing w:before="157"/>
         <w:ind w:left="131" w:right="0" w:firstLine="0"/>
         <w:jc w:val="left"/>
         <w:rPr>
@@ -2561,7 +2641,7 @@
     </w:p>
     <w:p>
       <w:pPr>
-        <w:spacing w:line="261" w:lineRule="auto" w:before="21"/>
+        <w:spacing w:line="261" w:lineRule="auto" w:before="20"/>
         <w:ind w:left="306" w:right="320" w:firstLine="0"/>
         <w:jc w:val="left"/>
         <w:rPr>
@@ -2784,7 +2864,7 @@
     </w:p>
     <w:p>
       <w:pPr>
-        <w:spacing w:line="261" w:lineRule="auto" w:before="20"/>
+        <w:spacing w:line="261" w:lineRule="auto" w:before="21"/>
         <w:ind w:left="306" w:right="505" w:firstLine="0"/>
         <w:jc w:val="left"/>
         <w:rPr>
@@ -2802,7 +2882,7 @@
     </w:p>
     <w:p>
       <w:pPr>
-        <w:spacing w:before="62"/>
+        <w:spacing w:before="61"/>
         <w:ind w:left="281" w:right="0" w:firstLine="0"/>
         <w:jc w:val="left"/>
         <w:rPr>
@@ -2820,7 +2900,7 @@
     </w:p>
     <w:p>
       <w:pPr>
-        <w:spacing w:before="20"/>
+        <w:spacing w:before="21"/>
         <w:ind w:left="258" w:right="0" w:firstLine="0"/>
         <w:jc w:val="left"/>
         <w:rPr>
@@ -2838,7 +2918,7 @@
     </w:p>
     <w:p>
       <w:pPr>
-        <w:spacing w:line="261" w:lineRule="auto" w:before="63"/>
+        <w:spacing w:line="261" w:lineRule="auto" w:before="62"/>
         <w:ind w:left="274" w:right="320" w:firstLine="22"/>
         <w:jc w:val="left"/>
         <w:rPr>
@@ -2856,8 +2936,8 @@
     </w:p>
     <w:p>
       <w:pPr>
-        <w:spacing w:line="261" w:lineRule="auto" w:before="38"/>
-        <w:ind w:left="321" w:right="505" w:hanging="25"/>
+        <w:spacing w:line="215" w:lineRule="exact" w:before="38"/>
+        <w:ind w:left="297" w:right="0" w:firstLine="0"/>
         <w:jc w:val="left"/>
         <w:rPr>
           <w:sz w:val="18"/>
@@ -2869,29 +2949,12 @@
           <w:w w:val="115"/>
           <w:sz w:val="18"/>
         </w:rPr>
-        <w:t>Field System Administrator, Freelance, 03.12 - 07.13 (1,3 years) Installed and customized Windows and other operating systems, customized software, antivirus protection, drivers, minor</w:t>
-      </w:r>
-      <w:r>
-        <w:rPr>
-          <w:color w:val="2B3D4F"/>
-          <w:spacing w:val="13"/>
-          <w:w w:val="115"/>
-          <w:sz w:val="18"/>
-        </w:rPr>
-        <w:t> </w:t>
-      </w:r>
-      <w:r>
-        <w:rPr>
-          <w:color w:val="2B3D4F"/>
-          <w:w w:val="115"/>
-          <w:sz w:val="18"/>
-        </w:rPr>
-        <w:t>computer</w:t>
-      </w:r>
-    </w:p>
-    <w:p>
-      <w:pPr>
-        <w:spacing w:after="0" w:line="261" w:lineRule="auto"/>
+        <w:t>System Administrator, «KROK» University, 03.12 - 07.13 (1,3 years)</w:t>
+      </w:r>
+    </w:p>
+    <w:p>
+      <w:pPr>
+        <w:spacing w:after="0" w:line="215" w:lineRule="exact"/>
         <w:jc w:val="left"/>
         <w:rPr>
           <w:sz w:val="18"/>
@@ -2910,22 +2973,28 @@
     </w:p>
     <w:p>
       <w:pPr>
-        <w:pStyle w:val="Title"/>
-      </w:pPr>
-      <w:r>
-        <w:rPr>
-          <w:color w:val="2B3D4F"/>
-          <w:w w:val="125"/>
-        </w:rPr>
-        <w:t>bespalkosergey.github.io</w:t>
-      </w:r>
-    </w:p>
-    <w:p>
-      <w:pPr>
-        <w:spacing w:before="2"/>
+        <w:spacing w:before="9"/>
         <w:ind w:left="580" w:right="0" w:firstLine="0"/>
         <w:jc w:val="left"/>
         <w:rPr>
+          <w:sz w:val="29"/>
+        </w:rPr>
+      </w:pPr>
+      <w:r>
+        <w:rPr>
+          <w:color w:val="2B3D4F"/>
+          <w:w w:val="125"/>
+          <w:sz w:val="29"/>
+        </w:rPr>
+        <w:t>bespalkosergey.github.io</w:t>
+      </w:r>
+    </w:p>
+    <w:p>
+      <w:pPr>
+        <w:spacing w:line="261" w:lineRule="auto" w:before="25"/>
+        <w:ind w:left="580" w:right="0" w:firstLine="0"/>
+        <w:jc w:val="left"/>
+        <w:rPr>
           <w:sz w:val="18"/>
         </w:rPr>
       </w:pPr>
@@ -2936,10 +3005,10 @@
       <w:r>
         <w:rPr>
           <w:color w:val="2B3D4F"/>
-          <w:w w:val="115"/>
-          <w:sz w:val="18"/>
-        </w:rPr>
-        <w:t>repair.</w:t>
+          <w:w w:val="120"/>
+          <w:sz w:val="18"/>
+        </w:rPr>
+        <w:t>Installed and customized Windows and other operating systems, customized software, antivirus protection, drivers, minor computer repair.</w:t>
       </w:r>
     </w:p>
     <w:sectPr>
@@ -2965,7 +3034,7 @@
       <w:lvlText w:val="-"/>
       <w:lvlJc w:val="left"/>
       <w:pPr>
-        <w:ind w:left="494" w:hanging="129"/>
+        <w:ind w:left="492" w:hanging="129"/>
       </w:pPr>
       <w:rPr>
         <w:rFonts w:hint="default" w:ascii="Calibri" w:hAnsi="Calibri" w:eastAsia="Calibri" w:cs="Calibri"/>
@@ -2973,7 +3042,7 @@
         <w:w w:val="124"/>
         <w:sz w:val="20"/>
         <w:szCs w:val="20"/>
-        <w:lang w:val="en-US" w:eastAsia="en-US" w:bidi="ar-SA"/>
+        <w:lang w:val="en-US" w:eastAsia="en-US" w:bidi="en-US"/>
       </w:rPr>
     </w:lvl>
     <w:lvl w:ilvl="1">
@@ -2986,7 +3055,7 @@
       </w:pPr>
       <w:rPr>
         <w:rFonts w:hint="default"/>
-        <w:lang w:val="en-US" w:eastAsia="en-US" w:bidi="ar-SA"/>
+        <w:lang w:val="en-US" w:eastAsia="en-US" w:bidi="en-US"/>
       </w:rPr>
     </w:lvl>
     <w:lvl w:ilvl="2">
@@ -2999,7 +3068,7 @@
       </w:pPr>
       <w:rPr>
         <w:rFonts w:hint="default"/>
-        <w:lang w:val="en-US" w:eastAsia="en-US" w:bidi="ar-SA"/>
+        <w:lang w:val="en-US" w:eastAsia="en-US" w:bidi="en-US"/>
       </w:rPr>
     </w:lvl>
     <w:lvl w:ilvl="3">
@@ -3012,7 +3081,7 @@
       </w:pPr>
       <w:rPr>
         <w:rFonts w:hint="default"/>
-        <w:lang w:val="en-US" w:eastAsia="en-US" w:bidi="ar-SA"/>
+        <w:lang w:val="en-US" w:eastAsia="en-US" w:bidi="en-US"/>
       </w:rPr>
     </w:lvl>
     <w:lvl w:ilvl="4">
@@ -3025,7 +3094,7 @@
       </w:pPr>
       <w:rPr>
         <w:rFonts w:hint="default"/>
-        <w:lang w:val="en-US" w:eastAsia="en-US" w:bidi="ar-SA"/>
+        <w:lang w:val="en-US" w:eastAsia="en-US" w:bidi="en-US"/>
       </w:rPr>
     </w:lvl>
     <w:lvl w:ilvl="5">
@@ -3038,7 +3107,7 @@
       </w:pPr>
       <w:rPr>
         <w:rFonts w:hint="default"/>
-        <w:lang w:val="en-US" w:eastAsia="en-US" w:bidi="ar-SA"/>
+        <w:lang w:val="en-US" w:eastAsia="en-US" w:bidi="en-US"/>
       </w:rPr>
     </w:lvl>
     <w:lvl w:ilvl="6">
@@ -3051,7 +3120,7 @@
       </w:pPr>
       <w:rPr>
         <w:rFonts w:hint="default"/>
-        <w:lang w:val="en-US" w:eastAsia="en-US" w:bidi="ar-SA"/>
+        <w:lang w:val="en-US" w:eastAsia="en-US" w:bidi="en-US"/>
       </w:rPr>
     </w:lvl>
     <w:lvl w:ilvl="7">
@@ -3064,7 +3133,7 @@
       </w:pPr>
       <w:rPr>
         <w:rFonts w:hint="default"/>
-        <w:lang w:val="en-US" w:eastAsia="en-US" w:bidi="ar-SA"/>
+        <w:lang w:val="en-US" w:eastAsia="en-US" w:bidi="en-US"/>
       </w:rPr>
     </w:lvl>
     <w:lvl w:ilvl="8">
@@ -3077,7 +3146,7 @@
       </w:pPr>
       <w:rPr>
         <w:rFonts w:hint="default"/>
-        <w:lang w:val="en-US" w:eastAsia="en-US" w:bidi="ar-SA"/>
+        <w:lang w:val="en-US" w:eastAsia="en-US" w:bidi="en-US"/>
       </w:rPr>
     </w:lvl>
   </w:abstractNum>
@@ -3144,7 +3213,7 @@
     <w:pPr/>
     <w:rPr>
       <w:rFonts w:ascii="Calibri" w:hAnsi="Calibri" w:eastAsia="Calibri" w:cs="Calibri"/>
-      <w:lang w:val="en-US" w:eastAsia="en-US" w:bidi="ar-SA"/>
+      <w:lang w:val="en-US" w:eastAsia="en-US" w:bidi="en-US"/>
     </w:rPr>
   </w:style>
   <w:style w:styleId="BodyText" w:type="paragraph">
@@ -3157,7 +3226,7 @@
       <w:rFonts w:ascii="Calibri" w:hAnsi="Calibri" w:eastAsia="Calibri" w:cs="Calibri"/>
       <w:sz w:val="20"/>
       <w:szCs w:val="20"/>
-      <w:lang w:val="en-US" w:eastAsia="en-US" w:bidi="ar-SA"/>
+      <w:lang w:val="en-US" w:eastAsia="en-US" w:bidi="en-US"/>
     </w:rPr>
   </w:style>
   <w:style w:styleId="Heading1" w:type="paragraph">
@@ -3173,7 +3242,7 @@
       <w:rFonts w:ascii="Arial" w:hAnsi="Arial" w:eastAsia="Arial" w:cs="Arial"/>
       <w:sz w:val="24"/>
       <w:szCs w:val="24"/>
-      <w:lang w:val="en-US" w:eastAsia="en-US" w:bidi="ar-SA"/>
+      <w:lang w:val="en-US" w:eastAsia="en-US" w:bidi="en-US"/>
     </w:rPr>
   </w:style>
   <w:style w:styleId="Heading2" w:type="paragraph">
@@ -3190,7 +3259,7 @@
       <w:rFonts w:ascii="Calibri" w:hAnsi="Calibri" w:eastAsia="Calibri" w:cs="Calibri"/>
       <w:sz w:val="23"/>
       <w:szCs w:val="23"/>
-      <w:lang w:val="en-US" w:eastAsia="en-US" w:bidi="ar-SA"/>
+      <w:lang w:val="en-US" w:eastAsia="en-US" w:bidi="en-US"/>
     </w:rPr>
   </w:style>
   <w:style w:styleId="Heading3" w:type="paragraph">
@@ -3206,23 +3275,7 @@
       <w:rFonts w:ascii="Verdana" w:hAnsi="Verdana" w:eastAsia="Verdana" w:cs="Verdana"/>
       <w:sz w:val="22"/>
       <w:szCs w:val="22"/>
-      <w:lang w:val="en-US" w:eastAsia="en-US" w:bidi="ar-SA"/>
-    </w:rPr>
-  </w:style>
-  <w:style w:styleId="Title" w:type="paragraph">
-    <w:name w:val="Title"/>
-    <w:basedOn w:val="Normal"/>
-    <w:uiPriority w:val="1"/>
-    <w:qFormat/>
-    <w:pPr>
-      <w:spacing w:before="106"/>
-      <w:ind w:left="580"/>
-    </w:pPr>
-    <w:rPr>
-      <w:rFonts w:ascii="Calibri" w:hAnsi="Calibri" w:eastAsia="Calibri" w:cs="Calibri"/>
-      <w:sz w:val="29"/>
-      <w:szCs w:val="29"/>
-      <w:lang w:val="en-US" w:eastAsia="en-US" w:bidi="ar-SA"/>
+      <w:lang w:val="en-US" w:eastAsia="en-US" w:bidi="en-US"/>
     </w:rPr>
   </w:style>
   <w:style w:styleId="ListParagraph" w:type="paragraph">
@@ -3231,12 +3284,12 @@
     <w:uiPriority w:val="1"/>
     <w:qFormat/>
     <w:pPr>
-      <w:spacing w:before="35"/>
-      <w:ind w:left="465" w:hanging="130"/>
+      <w:spacing w:before="1"/>
+      <w:ind w:left="463" w:hanging="129"/>
     </w:pPr>
     <w:rPr>
       <w:rFonts w:ascii="Calibri" w:hAnsi="Calibri" w:eastAsia="Calibri" w:cs="Calibri"/>
-      <w:lang w:val="en-US" w:eastAsia="en-US" w:bidi="ar-SA"/>
+      <w:lang w:val="en-US" w:eastAsia="en-US" w:bidi="en-US"/>
     </w:rPr>
   </w:style>
   <w:style w:styleId="TableParagraph" w:type="paragraph">
@@ -3246,7 +3299,7 @@
     <w:qFormat/>
     <w:pPr/>
     <w:rPr>
-      <w:lang w:val="en-US" w:eastAsia="en-US" w:bidi="ar-SA"/>
+      <w:lang w:val="en-US" w:eastAsia="en-US" w:bidi="en-US"/>
     </w:rPr>
   </w:style>
 </w:styles>

</xml_diff>